<commit_message>
cha 01 corrected by Teacher
</commit_message>
<xml_diff>
--- a/memo.docx
+++ b/memo.docx
@@ -125,7 +125,7 @@
             </w:rPr>
             <w:fldChar w:fldCharType="separate"/>
           </w:r>
-          <w:hyperlink w:anchor="_Toc507065369" w:history="1">
+          <w:hyperlink w:anchor="_Toc507308732" w:history="1">
             <w:r>
               <w:rPr>
                 <w:rStyle w:val="Hyperlink"/>
@@ -152,7 +152,7 @@
                 <w:noProof/>
                 <w:webHidden/>
               </w:rPr>
-              <w:instrText xml:space="preserve"> PAGEREF _Toc507065369 \h </w:instrText>
+              <w:instrText xml:space="preserve"> PAGEREF _Toc507308732 \h </w:instrText>
             </w:r>
             <w:r>
               <w:rPr>
@@ -197,7 +197,7 @@
               <w:lang w:eastAsia="fr-FR"/>
             </w:rPr>
           </w:pPr>
-          <w:hyperlink w:anchor="_Toc507065370" w:history="1">
+          <w:hyperlink w:anchor="_Toc507308733" w:history="1">
             <w:r>
               <w:rPr>
                 <w:rStyle w:val="Hyperlink"/>
@@ -226,7 +226,7 @@
                 <w:noProof/>
                 <w:webHidden/>
               </w:rPr>
-              <w:instrText xml:space="preserve"> PAGEREF _Toc507065370 \h </w:instrText>
+              <w:instrText xml:space="preserve"> PAGEREF _Toc507308733 \h </w:instrText>
             </w:r>
             <w:r>
               <w:rPr>
@@ -272,7 +272,7 @@
               <w:lang w:eastAsia="fr-FR"/>
             </w:rPr>
           </w:pPr>
-          <w:hyperlink w:anchor="_Toc507065371" w:history="1">
+          <w:hyperlink w:anchor="_Toc507308734" w:history="1">
             <w:r>
               <w:rPr>
                 <w:rStyle w:val="Hyperlink"/>
@@ -316,7 +316,7 @@
                 <w:noProof/>
                 <w:webHidden/>
               </w:rPr>
-              <w:instrText xml:space="preserve"> PAGEREF _Toc507065371 \h </w:instrText>
+              <w:instrText xml:space="preserve"> PAGEREF _Toc507308734 \h </w:instrText>
             </w:r>
             <w:r>
               <w:rPr>
@@ -362,7 +362,7 @@
               <w:lang w:eastAsia="fr-FR"/>
             </w:rPr>
           </w:pPr>
-          <w:hyperlink w:anchor="_Toc507065372" w:history="1">
+          <w:hyperlink w:anchor="_Toc507308735" w:history="1">
             <w:r>
               <w:rPr>
                 <w:rStyle w:val="Hyperlink"/>
@@ -406,7 +406,7 @@
                 <w:noProof/>
                 <w:webHidden/>
               </w:rPr>
-              <w:instrText xml:space="preserve"> PAGEREF _Toc507065372 \h </w:instrText>
+              <w:instrText xml:space="preserve"> PAGEREF _Toc507308735 \h </w:instrText>
             </w:r>
             <w:r>
               <w:rPr>
@@ -452,7 +452,7 @@
               <w:lang w:eastAsia="fr-FR"/>
             </w:rPr>
           </w:pPr>
-          <w:hyperlink w:anchor="_Toc507065373" w:history="1">
+          <w:hyperlink w:anchor="_Toc507308736" w:history="1">
             <w:r>
               <w:rPr>
                 <w:rStyle w:val="Hyperlink"/>
@@ -496,7 +496,7 @@
                 <w:noProof/>
                 <w:webHidden/>
               </w:rPr>
-              <w:instrText xml:space="preserve"> PAGEREF _Toc507065373 \h </w:instrText>
+              <w:instrText xml:space="preserve"> PAGEREF _Toc507308736 \h </w:instrText>
             </w:r>
             <w:r>
               <w:rPr>
@@ -542,7 +542,7 @@
               <w:lang w:eastAsia="fr-FR"/>
             </w:rPr>
           </w:pPr>
-          <w:hyperlink w:anchor="_Toc507065374" w:history="1">
+          <w:hyperlink w:anchor="_Toc507308737" w:history="1">
             <w:r>
               <w:rPr>
                 <w:rStyle w:val="Hyperlink"/>
@@ -586,7 +586,7 @@
                 <w:noProof/>
                 <w:webHidden/>
               </w:rPr>
-              <w:instrText xml:space="preserve"> PAGEREF _Toc507065374 \h </w:instrText>
+              <w:instrText xml:space="preserve"> PAGEREF _Toc507308737 \h </w:instrText>
             </w:r>
             <w:r>
               <w:rPr>
@@ -632,7 +632,7 @@
               <w:lang w:eastAsia="fr-FR"/>
             </w:rPr>
           </w:pPr>
-          <w:hyperlink w:anchor="_Toc507065375" w:history="1">
+          <w:hyperlink w:anchor="_Toc507308738" w:history="1">
             <w:r>
               <w:rPr>
                 <w:rStyle w:val="Hyperlink"/>
@@ -676,7 +676,7 @@
                 <w:noProof/>
                 <w:webHidden/>
               </w:rPr>
-              <w:instrText xml:space="preserve"> PAGEREF _Toc507065375 \h </w:instrText>
+              <w:instrText xml:space="preserve"> PAGEREF _Toc507308738 \h </w:instrText>
             </w:r>
             <w:r>
               <w:rPr>
@@ -722,7 +722,7 @@
               <w:lang w:eastAsia="fr-FR"/>
             </w:rPr>
           </w:pPr>
-          <w:hyperlink w:anchor="_Toc507065376" w:history="1">
+          <w:hyperlink w:anchor="_Toc507308739" w:history="1">
             <w:r>
               <w:rPr>
                 <w:rStyle w:val="Hyperlink"/>
@@ -766,7 +766,7 @@
                 <w:noProof/>
                 <w:webHidden/>
               </w:rPr>
-              <w:instrText xml:space="preserve"> PAGEREF _Toc507065376 \h </w:instrText>
+              <w:instrText xml:space="preserve"> PAGEREF _Toc507308739 \h </w:instrText>
             </w:r>
             <w:r>
               <w:rPr>
@@ -812,7 +812,7 @@
               <w:lang w:eastAsia="fr-FR"/>
             </w:rPr>
           </w:pPr>
-          <w:hyperlink w:anchor="_Toc507065377" w:history="1">
+          <w:hyperlink w:anchor="_Toc507308740" w:history="1">
             <w:r>
               <w:rPr>
                 <w:rStyle w:val="Hyperlink"/>
@@ -856,7 +856,7 @@
                 <w:noProof/>
                 <w:webHidden/>
               </w:rPr>
-              <w:instrText xml:space="preserve"> PAGEREF _Toc507065377 \h </w:instrText>
+              <w:instrText xml:space="preserve"> PAGEREF _Toc507308740 \h </w:instrText>
             </w:r>
             <w:r>
               <w:rPr>
@@ -902,7 +902,7 @@
               <w:lang w:eastAsia="fr-FR"/>
             </w:rPr>
           </w:pPr>
-          <w:hyperlink w:anchor="_Toc507065378" w:history="1">
+          <w:hyperlink w:anchor="_Toc507308741" w:history="1">
             <w:r>
               <w:rPr>
                 <w:rStyle w:val="Hyperlink"/>
@@ -946,7 +946,7 @@
                 <w:noProof/>
                 <w:webHidden/>
               </w:rPr>
-              <w:instrText xml:space="preserve"> PAGEREF _Toc507065378 \h </w:instrText>
+              <w:instrText xml:space="preserve"> PAGEREF _Toc507308741 \h </w:instrText>
             </w:r>
             <w:r>
               <w:rPr>
@@ -992,7 +992,7 @@
               <w:lang w:eastAsia="fr-FR"/>
             </w:rPr>
           </w:pPr>
-          <w:hyperlink w:anchor="_Toc507065379" w:history="1">
+          <w:hyperlink w:anchor="_Toc507308742" w:history="1">
             <w:r>
               <w:rPr>
                 <w:rStyle w:val="Hyperlink"/>
@@ -1036,7 +1036,7 @@
                 <w:noProof/>
                 <w:webHidden/>
               </w:rPr>
-              <w:instrText xml:space="preserve"> PAGEREF _Toc507065379 \h </w:instrText>
+              <w:instrText xml:space="preserve"> PAGEREF _Toc507308742 \h </w:instrText>
             </w:r>
             <w:r>
               <w:rPr>
@@ -1082,7 +1082,7 @@
               <w:lang w:eastAsia="fr-FR"/>
             </w:rPr>
           </w:pPr>
-          <w:hyperlink w:anchor="_Toc507065380" w:history="1">
+          <w:hyperlink w:anchor="_Toc507308743" w:history="1">
             <w:r>
               <w:rPr>
                 <w:rStyle w:val="Hyperlink"/>
@@ -1126,7 +1126,7 @@
                 <w:noProof/>
                 <w:webHidden/>
               </w:rPr>
-              <w:instrText xml:space="preserve"> PAGEREF _Toc507065380 \h </w:instrText>
+              <w:instrText xml:space="preserve"> PAGEREF _Toc507308743 \h </w:instrText>
             </w:r>
             <w:r>
               <w:rPr>
@@ -1172,7 +1172,7 @@
               <w:lang w:eastAsia="fr-FR"/>
             </w:rPr>
           </w:pPr>
-          <w:hyperlink w:anchor="_Toc507065381" w:history="1">
+          <w:hyperlink w:anchor="_Toc507308744" w:history="1">
             <w:r>
               <w:rPr>
                 <w:rStyle w:val="Hyperlink"/>
@@ -1216,7 +1216,7 @@
                 <w:noProof/>
                 <w:webHidden/>
               </w:rPr>
-              <w:instrText xml:space="preserve"> PAGEREF _Toc507065381 \h </w:instrText>
+              <w:instrText xml:space="preserve"> PAGEREF _Toc507308744 \h </w:instrText>
             </w:r>
             <w:r>
               <w:rPr>
@@ -1262,7 +1262,7 @@
               <w:lang w:eastAsia="fr-FR"/>
             </w:rPr>
           </w:pPr>
-          <w:hyperlink w:anchor="_Toc507065382" w:history="1">
+          <w:hyperlink w:anchor="_Toc507308745" w:history="1">
             <w:r>
               <w:rPr>
                 <w:rStyle w:val="Hyperlink"/>
@@ -1306,7 +1306,7 @@
                 <w:noProof/>
                 <w:webHidden/>
               </w:rPr>
-              <w:instrText xml:space="preserve"> PAGEREF _Toc507065382 \h </w:instrText>
+              <w:instrText xml:space="preserve"> PAGEREF _Toc507308745 \h </w:instrText>
             </w:r>
             <w:r>
               <w:rPr>
@@ -1352,7 +1352,7 @@
               <w:lang w:eastAsia="fr-FR"/>
             </w:rPr>
           </w:pPr>
-          <w:hyperlink w:anchor="_Toc507065383" w:history="1">
+          <w:hyperlink w:anchor="_Toc507308746" w:history="1">
             <w:r>
               <w:rPr>
                 <w:rStyle w:val="Hyperlink"/>
@@ -1396,7 +1396,7 @@
                 <w:noProof/>
                 <w:webHidden/>
               </w:rPr>
-              <w:instrText xml:space="preserve"> PAGEREF _Toc507065383 \h </w:instrText>
+              <w:instrText xml:space="preserve"> PAGEREF _Toc507308746 \h </w:instrText>
             </w:r>
             <w:r>
               <w:rPr>
@@ -1442,7 +1442,7 @@
               <w:lang w:eastAsia="fr-FR"/>
             </w:rPr>
           </w:pPr>
-          <w:hyperlink w:anchor="_Toc507065384" w:history="1">
+          <w:hyperlink w:anchor="_Toc507308747" w:history="1">
             <w:r>
               <w:rPr>
                 <w:rStyle w:val="Hyperlink"/>
@@ -1486,7 +1486,7 @@
                 <w:noProof/>
                 <w:webHidden/>
               </w:rPr>
-              <w:instrText xml:space="preserve"> PAGEREF _Toc507065384 \h </w:instrText>
+              <w:instrText xml:space="preserve"> PAGEREF _Toc507308747 \h </w:instrText>
             </w:r>
             <w:r>
               <w:rPr>
@@ -1532,7 +1532,7 @@
               <w:lang w:eastAsia="fr-FR"/>
             </w:rPr>
           </w:pPr>
-          <w:hyperlink w:anchor="_Toc507065385" w:history="1">
+          <w:hyperlink w:anchor="_Toc507308748" w:history="1">
             <w:r>
               <w:rPr>
                 <w:rStyle w:val="Hyperlink"/>
@@ -1576,7 +1576,7 @@
                 <w:noProof/>
                 <w:webHidden/>
               </w:rPr>
-              <w:instrText xml:space="preserve"> PAGEREF _Toc507065385 \h </w:instrText>
+              <w:instrText xml:space="preserve"> PAGEREF _Toc507308748 \h </w:instrText>
             </w:r>
             <w:r>
               <w:rPr>
@@ -1622,7 +1622,7 @@
               <w:lang w:eastAsia="fr-FR"/>
             </w:rPr>
           </w:pPr>
-          <w:hyperlink w:anchor="_Toc507065386" w:history="1">
+          <w:hyperlink w:anchor="_Toc507308749" w:history="1">
             <w:r>
               <w:rPr>
                 <w:rStyle w:val="Hyperlink"/>
@@ -1645,7 +1645,7 @@
                 <w:rStyle w:val="Hyperlink"/>
                 <w:noProof/>
               </w:rPr>
-              <w:t>L'effet sur l'enseignement</w:t>
+              <w:t>L'impact du e-learning dans l'enseignement</w:t>
             </w:r>
             <w:r>
               <w:rPr>
@@ -1666,7 +1666,7 @@
                 <w:noProof/>
                 <w:webHidden/>
               </w:rPr>
-              <w:instrText xml:space="preserve"> PAGEREF _Toc507065386 \h </w:instrText>
+              <w:instrText xml:space="preserve"> PAGEREF _Toc507308749 \h </w:instrText>
             </w:r>
             <w:r>
               <w:rPr>
@@ -1712,7 +1712,7 @@
               <w:lang w:eastAsia="fr-FR"/>
             </w:rPr>
           </w:pPr>
-          <w:hyperlink w:anchor="_Toc507065387" w:history="1">
+          <w:hyperlink w:anchor="_Toc507308750" w:history="1">
             <w:r>
               <w:rPr>
                 <w:rStyle w:val="Hyperlink"/>
@@ -1756,7 +1756,7 @@
                 <w:noProof/>
                 <w:webHidden/>
               </w:rPr>
-              <w:instrText xml:space="preserve"> PAGEREF _Toc507065387 \h </w:instrText>
+              <w:instrText xml:space="preserve"> PAGEREF _Toc507308750 \h </w:instrText>
             </w:r>
             <w:r>
               <w:rPr>
@@ -1802,7 +1802,7 @@
               <w:lang w:eastAsia="fr-FR"/>
             </w:rPr>
           </w:pPr>
-          <w:hyperlink w:anchor="_Toc507065388" w:history="1">
+          <w:hyperlink w:anchor="_Toc507308751" w:history="1">
             <w:r>
               <w:rPr>
                 <w:rStyle w:val="Hyperlink"/>
@@ -1846,7 +1846,7 @@
                 <w:noProof/>
                 <w:webHidden/>
               </w:rPr>
-              <w:instrText xml:space="preserve"> PAGEREF _Toc507065388 \h </w:instrText>
+              <w:instrText xml:space="preserve"> PAGEREF _Toc507308751 \h </w:instrText>
             </w:r>
             <w:r>
               <w:rPr>
@@ -1892,7 +1892,7 @@
               <w:lang w:eastAsia="fr-FR"/>
             </w:rPr>
           </w:pPr>
-          <w:hyperlink w:anchor="_Toc507065389" w:history="1">
+          <w:hyperlink w:anchor="_Toc507308752" w:history="1">
             <w:r>
               <w:rPr>
                 <w:rStyle w:val="Hyperlink"/>
@@ -1936,7 +1936,7 @@
                 <w:noProof/>
                 <w:webHidden/>
               </w:rPr>
-              <w:instrText xml:space="preserve"> PAGEREF _Toc507065389 \h </w:instrText>
+              <w:instrText xml:space="preserve"> PAGEREF _Toc507308752 \h </w:instrText>
             </w:r>
             <w:r>
               <w:rPr>
@@ -1981,7 +1981,7 @@
               <w:lang w:eastAsia="fr-FR"/>
             </w:rPr>
           </w:pPr>
-          <w:hyperlink w:anchor="_Toc507065390" w:history="1">
+          <w:hyperlink w:anchor="_Toc507308753" w:history="1">
             <w:r>
               <w:rPr>
                 <w:rStyle w:val="Hyperlink"/>
@@ -2008,7 +2008,7 @@
                 <w:noProof/>
                 <w:webHidden/>
               </w:rPr>
-              <w:instrText xml:space="preserve"> PAGEREF _Toc507065390 \h </w:instrText>
+              <w:instrText xml:space="preserve"> PAGEREF _Toc507308753 \h </w:instrText>
             </w:r>
             <w:r>
               <w:rPr>
@@ -2028,7 +2028,7 @@
                 <w:noProof/>
                 <w:webHidden/>
               </w:rPr>
-              <w:t>13</w:t>
+              <w:t>14</w:t>
             </w:r>
             <w:r>
               <w:rPr>
@@ -2053,7 +2053,7 @@
               <w:lang w:eastAsia="fr-FR"/>
             </w:rPr>
           </w:pPr>
-          <w:hyperlink w:anchor="_Toc507065391" w:history="1">
+          <w:hyperlink w:anchor="_Toc507308754" w:history="1">
             <w:r>
               <w:rPr>
                 <w:rStyle w:val="Hyperlink"/>
@@ -2082,7 +2082,7 @@
                 <w:noProof/>
                 <w:webHidden/>
               </w:rPr>
-              <w:instrText xml:space="preserve"> PAGEREF _Toc507065391 \h </w:instrText>
+              <w:instrText xml:space="preserve"> PAGEREF _Toc507308754 \h </w:instrText>
             </w:r>
             <w:r>
               <w:rPr>
@@ -2102,7 +2102,7 @@
                 <w:noProof/>
                 <w:webHidden/>
               </w:rPr>
-              <w:t>14</w:t>
+              <w:t>15</w:t>
             </w:r>
             <w:r>
               <w:rPr>
@@ -2128,7 +2128,7 @@
               <w:lang w:eastAsia="fr-FR"/>
             </w:rPr>
           </w:pPr>
-          <w:hyperlink w:anchor="_Toc507065392" w:history="1">
+          <w:hyperlink w:anchor="_Toc507308755" w:history="1">
             <w:r>
               <w:rPr>
                 <w:rStyle w:val="Hyperlink"/>
@@ -2172,7 +2172,7 @@
                 <w:noProof/>
                 <w:webHidden/>
               </w:rPr>
-              <w:instrText xml:space="preserve"> PAGEREF _Toc507065392 \h </w:instrText>
+              <w:instrText xml:space="preserve"> PAGEREF _Toc507308755 \h </w:instrText>
             </w:r>
             <w:r>
               <w:rPr>
@@ -2192,7 +2192,7 @@
                 <w:noProof/>
                 <w:webHidden/>
               </w:rPr>
-              <w:t>15</w:t>
+              <w:t>16</w:t>
             </w:r>
             <w:r>
               <w:rPr>
@@ -2218,7 +2218,7 @@
               <w:lang w:eastAsia="fr-FR"/>
             </w:rPr>
           </w:pPr>
-          <w:hyperlink w:anchor="_Toc507065393" w:history="1">
+          <w:hyperlink w:anchor="_Toc507308756" w:history="1">
             <w:r>
               <w:rPr>
                 <w:rStyle w:val="Hyperlink"/>
@@ -2262,7 +2262,7 @@
                 <w:noProof/>
                 <w:webHidden/>
               </w:rPr>
-              <w:instrText xml:space="preserve"> PAGEREF _Toc507065393 \h </w:instrText>
+              <w:instrText xml:space="preserve"> PAGEREF _Toc507308756 \h </w:instrText>
             </w:r>
             <w:r>
               <w:rPr>
@@ -2282,7 +2282,7 @@
                 <w:noProof/>
                 <w:webHidden/>
               </w:rPr>
-              <w:t>15</w:t>
+              <w:t>16</w:t>
             </w:r>
             <w:r>
               <w:rPr>
@@ -2308,7 +2308,7 @@
               <w:lang w:eastAsia="fr-FR"/>
             </w:rPr>
           </w:pPr>
-          <w:hyperlink w:anchor="_Toc507065394" w:history="1">
+          <w:hyperlink w:anchor="_Toc507308757" w:history="1">
             <w:r>
               <w:rPr>
                 <w:rStyle w:val="Hyperlink"/>
@@ -2352,7 +2352,7 @@
                 <w:noProof/>
                 <w:webHidden/>
               </w:rPr>
-              <w:instrText xml:space="preserve"> PAGEREF _Toc507065394 \h </w:instrText>
+              <w:instrText xml:space="preserve"> PAGEREF _Toc507308757 \h </w:instrText>
             </w:r>
             <w:r>
               <w:rPr>
@@ -2372,7 +2372,7 @@
                 <w:noProof/>
                 <w:webHidden/>
               </w:rPr>
-              <w:t>15</w:t>
+              <w:t>16</w:t>
             </w:r>
             <w:r>
               <w:rPr>
@@ -2398,7 +2398,7 @@
               <w:lang w:eastAsia="fr-FR"/>
             </w:rPr>
           </w:pPr>
-          <w:hyperlink w:anchor="_Toc507065395" w:history="1">
+          <w:hyperlink w:anchor="_Toc507308758" w:history="1">
             <w:r>
               <w:rPr>
                 <w:rStyle w:val="Hyperlink"/>
@@ -2442,7 +2442,7 @@
                 <w:noProof/>
                 <w:webHidden/>
               </w:rPr>
-              <w:instrText xml:space="preserve"> PAGEREF _Toc507065395 \h </w:instrText>
+              <w:instrText xml:space="preserve"> PAGEREF _Toc507308758 \h </w:instrText>
             </w:r>
             <w:r>
               <w:rPr>
@@ -2462,7 +2462,7 @@
                 <w:noProof/>
                 <w:webHidden/>
               </w:rPr>
-              <w:t>16</w:t>
+              <w:t>17</w:t>
             </w:r>
             <w:r>
               <w:rPr>
@@ -2488,7 +2488,7 @@
               <w:lang w:eastAsia="fr-FR"/>
             </w:rPr>
           </w:pPr>
-          <w:hyperlink w:anchor="_Toc507065396" w:history="1">
+          <w:hyperlink w:anchor="_Toc507308759" w:history="1">
             <w:r>
               <w:rPr>
                 <w:rStyle w:val="Hyperlink"/>
@@ -2532,7 +2532,7 @@
                 <w:noProof/>
                 <w:webHidden/>
               </w:rPr>
-              <w:instrText xml:space="preserve"> PAGEREF _Toc507065396 \h </w:instrText>
+              <w:instrText xml:space="preserve"> PAGEREF _Toc507308759 \h </w:instrText>
             </w:r>
             <w:r>
               <w:rPr>
@@ -2552,7 +2552,7 @@
                 <w:noProof/>
                 <w:webHidden/>
               </w:rPr>
-              <w:t>17</w:t>
+              <w:t>18</w:t>
             </w:r>
             <w:r>
               <w:rPr>
@@ -2578,7 +2578,7 @@
               <w:lang w:eastAsia="fr-FR"/>
             </w:rPr>
           </w:pPr>
-          <w:hyperlink w:anchor="_Toc507065397" w:history="1">
+          <w:hyperlink w:anchor="_Toc507308760" w:history="1">
             <w:r>
               <w:rPr>
                 <w:rStyle w:val="Hyperlink"/>
@@ -2622,7 +2622,7 @@
                 <w:noProof/>
                 <w:webHidden/>
               </w:rPr>
-              <w:instrText xml:space="preserve"> PAGEREF _Toc507065397 \h </w:instrText>
+              <w:instrText xml:space="preserve"> PAGEREF _Toc507308760 \h </w:instrText>
             </w:r>
             <w:r>
               <w:rPr>
@@ -2642,7 +2642,7 @@
                 <w:noProof/>
                 <w:webHidden/>
               </w:rPr>
-              <w:t>17</w:t>
+              <w:t>18</w:t>
             </w:r>
             <w:r>
               <w:rPr>
@@ -2668,7 +2668,7 @@
               <w:lang w:eastAsia="fr-FR"/>
             </w:rPr>
           </w:pPr>
-          <w:hyperlink w:anchor="_Toc507065398" w:history="1">
+          <w:hyperlink w:anchor="_Toc507308761" w:history="1">
             <w:r>
               <w:rPr>
                 <w:rStyle w:val="Hyperlink"/>
@@ -2712,7 +2712,7 @@
                 <w:noProof/>
                 <w:webHidden/>
               </w:rPr>
-              <w:instrText xml:space="preserve"> PAGEREF _Toc507065398 \h </w:instrText>
+              <w:instrText xml:space="preserve"> PAGEREF _Toc507308761 \h </w:instrText>
             </w:r>
             <w:r>
               <w:rPr>
@@ -2732,7 +2732,7 @@
                 <w:noProof/>
                 <w:webHidden/>
               </w:rPr>
-              <w:t>17</w:t>
+              <w:t>18</w:t>
             </w:r>
             <w:r>
               <w:rPr>
@@ -2758,7 +2758,7 @@
               <w:lang w:eastAsia="fr-FR"/>
             </w:rPr>
           </w:pPr>
-          <w:hyperlink w:anchor="_Toc507065399" w:history="1">
+          <w:hyperlink w:anchor="_Toc507308762" w:history="1">
             <w:r>
               <w:rPr>
                 <w:rStyle w:val="Hyperlink"/>
@@ -2802,7 +2802,7 @@
                 <w:noProof/>
                 <w:webHidden/>
               </w:rPr>
-              <w:instrText xml:space="preserve"> PAGEREF _Toc507065399 \h </w:instrText>
+              <w:instrText xml:space="preserve"> PAGEREF _Toc507308762 \h </w:instrText>
             </w:r>
             <w:r>
               <w:rPr>
@@ -2822,7 +2822,7 @@
                 <w:noProof/>
                 <w:webHidden/>
               </w:rPr>
-              <w:t>18</w:t>
+              <w:t>19</w:t>
             </w:r>
             <w:r>
               <w:rPr>
@@ -2848,7 +2848,7 @@
               <w:lang w:eastAsia="fr-FR"/>
             </w:rPr>
           </w:pPr>
-          <w:hyperlink w:anchor="_Toc507065400" w:history="1">
+          <w:hyperlink w:anchor="_Toc507308763" w:history="1">
             <w:r>
               <w:rPr>
                 <w:rStyle w:val="Hyperlink"/>
@@ -2892,7 +2892,7 @@
                 <w:noProof/>
                 <w:webHidden/>
               </w:rPr>
-              <w:instrText xml:space="preserve"> PAGEREF _Toc507065400 \h </w:instrText>
+              <w:instrText xml:space="preserve"> PAGEREF _Toc507308763 \h </w:instrText>
             </w:r>
             <w:r>
               <w:rPr>
@@ -2912,7 +2912,7 @@
                 <w:noProof/>
                 <w:webHidden/>
               </w:rPr>
-              <w:t>18</w:t>
+              <w:t>19</w:t>
             </w:r>
             <w:r>
               <w:rPr>
@@ -2938,7 +2938,7 @@
               <w:lang w:eastAsia="fr-FR"/>
             </w:rPr>
           </w:pPr>
-          <w:hyperlink w:anchor="_Toc507065401" w:history="1">
+          <w:hyperlink w:anchor="_Toc507308764" w:history="1">
             <w:r>
               <w:rPr>
                 <w:rStyle w:val="Hyperlink"/>
@@ -2982,7 +2982,7 @@
                 <w:noProof/>
                 <w:webHidden/>
               </w:rPr>
-              <w:instrText xml:space="preserve"> PAGEREF _Toc507065401 \h </w:instrText>
+              <w:instrText xml:space="preserve"> PAGEREF _Toc507308764 \h </w:instrText>
             </w:r>
             <w:r>
               <w:rPr>
@@ -3002,7 +3002,7 @@
                 <w:noProof/>
                 <w:webHidden/>
               </w:rPr>
-              <w:t>18</w:t>
+              <w:t>19</w:t>
             </w:r>
             <w:r>
               <w:rPr>
@@ -3028,7 +3028,7 @@
               <w:lang w:eastAsia="fr-FR"/>
             </w:rPr>
           </w:pPr>
-          <w:hyperlink w:anchor="_Toc507065402" w:history="1">
+          <w:hyperlink w:anchor="_Toc507308765" w:history="1">
             <w:r>
               <w:rPr>
                 <w:rStyle w:val="Hyperlink"/>
@@ -3051,21 +3051,7 @@
                 <w:rStyle w:val="Hyperlink"/>
                 <w:noProof/>
               </w:rPr>
-              <w:t>Questionnaire aux étud</w:t>
-            </w:r>
-            <w:r>
-              <w:rPr>
-                <w:rStyle w:val="Hyperlink"/>
-                <w:noProof/>
-              </w:rPr>
-              <w:t>i</w:t>
-            </w:r>
-            <w:r>
-              <w:rPr>
-                <w:rStyle w:val="Hyperlink"/>
-                <w:noProof/>
-              </w:rPr>
-              <w:t>ants des NTIC</w:t>
+              <w:t>Questionnaire aux étudiants de NTIC</w:t>
             </w:r>
             <w:r>
               <w:rPr>
@@ -3086,7 +3072,7 @@
                 <w:noProof/>
                 <w:webHidden/>
               </w:rPr>
-              <w:instrText xml:space="preserve"> PAGEREF _Toc507065402 \h </w:instrText>
+              <w:instrText xml:space="preserve"> PAGEREF _Toc507308765 \h </w:instrText>
             </w:r>
             <w:r>
               <w:rPr>
@@ -3106,7 +3092,7 @@
                 <w:noProof/>
                 <w:webHidden/>
               </w:rPr>
-              <w:t>18</w:t>
+              <w:t>19</w:t>
             </w:r>
             <w:r>
               <w:rPr>
@@ -3132,7 +3118,7 @@
               <w:lang w:eastAsia="fr-FR"/>
             </w:rPr>
           </w:pPr>
-          <w:hyperlink w:anchor="_Toc507065403" w:history="1">
+          <w:hyperlink w:anchor="_Toc507308766" w:history="1">
             <w:r>
               <w:rPr>
                 <w:rStyle w:val="Hyperlink"/>
@@ -3176,7 +3162,7 @@
                 <w:noProof/>
                 <w:webHidden/>
               </w:rPr>
-              <w:instrText xml:space="preserve"> PAGEREF _Toc507065403 \h </w:instrText>
+              <w:instrText xml:space="preserve"> PAGEREF _Toc507308766 \h </w:instrText>
             </w:r>
             <w:r>
               <w:rPr>
@@ -3196,7 +3182,7 @@
                 <w:noProof/>
                 <w:webHidden/>
               </w:rPr>
-              <w:t>25</w:t>
+              <w:t>26</w:t>
             </w:r>
             <w:r>
               <w:rPr>
@@ -3222,7 +3208,7 @@
               <w:lang w:eastAsia="fr-FR"/>
             </w:rPr>
           </w:pPr>
-          <w:hyperlink w:anchor="_Toc507065404" w:history="1">
+          <w:hyperlink w:anchor="_Toc507308767" w:history="1">
             <w:r>
               <w:rPr>
                 <w:rStyle w:val="Hyperlink"/>
@@ -3266,7 +3252,7 @@
                 <w:noProof/>
                 <w:webHidden/>
               </w:rPr>
-              <w:instrText xml:space="preserve"> PAGEREF _Toc507065404 \h </w:instrText>
+              <w:instrText xml:space="preserve"> PAGEREF _Toc507308767 \h </w:instrText>
             </w:r>
             <w:r>
               <w:rPr>
@@ -3286,7 +3272,7 @@
                 <w:noProof/>
                 <w:webHidden/>
               </w:rPr>
-              <w:t>25</w:t>
+              <w:t>26</w:t>
             </w:r>
             <w:r>
               <w:rPr>
@@ -3311,7 +3297,7 @@
               <w:lang w:eastAsia="fr-FR"/>
             </w:rPr>
           </w:pPr>
-          <w:hyperlink w:anchor="_Toc507065405" w:history="1">
+          <w:hyperlink w:anchor="_Toc507308768" w:history="1">
             <w:r>
               <w:rPr>
                 <w:rStyle w:val="Hyperlink"/>
@@ -3338,7 +3324,7 @@
                 <w:noProof/>
                 <w:webHidden/>
               </w:rPr>
-              <w:instrText xml:space="preserve"> PAGEREF _Toc507065405 \h </w:instrText>
+              <w:instrText xml:space="preserve"> PAGEREF _Toc507308768 \h </w:instrText>
             </w:r>
             <w:r>
               <w:rPr>
@@ -3358,7 +3344,7 @@
                 <w:noProof/>
                 <w:webHidden/>
               </w:rPr>
-              <w:t>25</w:t>
+              <w:t>26</w:t>
             </w:r>
             <w:r>
               <w:rPr>
@@ -3383,7 +3369,7 @@
               <w:lang w:eastAsia="fr-FR"/>
             </w:rPr>
           </w:pPr>
-          <w:hyperlink w:anchor="_Toc507065406" w:history="1">
+          <w:hyperlink w:anchor="_Toc507308769" w:history="1">
             <w:r>
               <w:rPr>
                 <w:rStyle w:val="Hyperlink"/>
@@ -3410,7 +3396,7 @@
                 <w:noProof/>
                 <w:webHidden/>
               </w:rPr>
-              <w:instrText xml:space="preserve"> PAGEREF _Toc507065406 \h </w:instrText>
+              <w:instrText xml:space="preserve"> PAGEREF _Toc507308769 \h </w:instrText>
             </w:r>
             <w:r>
               <w:rPr>
@@ -3430,7 +3416,7 @@
                 <w:noProof/>
                 <w:webHidden/>
               </w:rPr>
-              <w:t>26</w:t>
+              <w:t>27</w:t>
             </w:r>
             <w:r>
               <w:rPr>
@@ -3491,7 +3477,7 @@
         <w:spacing w:line="360" w:lineRule="auto"/>
         <w:jc w:val="both"/>
       </w:pPr>
-      <w:bookmarkStart w:id="0" w:name="_Toc507065369"/>
+      <w:bookmarkStart w:id="0" w:name="_Toc507308732"/>
       <w:r>
         <w:lastRenderedPageBreak/>
         <w:t>Introduction</w:t>
@@ -3652,7 +3638,7 @@
           <w:sz w:val="144"/>
         </w:rPr>
       </w:pPr>
-      <w:bookmarkStart w:id="1" w:name="_Toc507065370"/>
+      <w:bookmarkStart w:id="1" w:name="_Toc507308733"/>
       <w:r>
         <w:rPr>
           <w:b w:val="0"/>
@@ -3665,7 +3651,7 @@
         </w:rPr>
         <w:lastRenderedPageBreak/>
         <w:pict>
-          <v:line id="رابط مستقيم 1" o:spid="_x0000_s1026" style="position:absolute;left:0;text-align:left;z-index:251658240;visibility:visible" from="-17.65pt,99.7pt" to="485.05pt,99.7pt" o:gfxdata="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" strokecolor="black [3200]" strokeweight="2.5pt">
+          <v:line id="رابط مستقيم 1" o:spid="_x0000_s1026" style="position:absolute;left:0;text-align:left;z-index:251652608;visibility:visible" from="-17.65pt,99.7pt" to="485.05pt,99.7pt" o:gfxdata="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" strokecolor="black [3200]" strokeweight="2.5pt">
             <v:shadow color="#868686"/>
           </v:line>
         </w:pict>
@@ -3826,7 +3812,7 @@
           <w:rStyle w:val="shorttext"/>
         </w:rPr>
       </w:pPr>
-      <w:bookmarkStart w:id="2" w:name="_Toc507065371"/>
+      <w:bookmarkStart w:id="2" w:name="_Toc507308734"/>
       <w:r>
         <w:rPr>
           <w:rStyle w:val="shorttext"/>
@@ -3893,34 +3879,7 @@
         <w:jc w:val="both"/>
       </w:pPr>
       <w:r>
-        <w:t>Dans</w:t>
-      </w:r>
-      <w:r>
-        <w:t xml:space="preserve"> ce chapitre, nous allons présenter quelques concepts sur l’internet et </w:t>
-      </w:r>
-      <w:r>
-        <w:t>le web</w:t>
-      </w:r>
-      <w:r>
-        <w:t xml:space="preserve">, </w:t>
-      </w:r>
-      <w:r>
-        <w:t xml:space="preserve">ainsi </w:t>
-      </w:r>
-      <w:r>
-        <w:t>que l’apprentissage</w:t>
-      </w:r>
-      <w:r>
-        <w:t xml:space="preserve"> électronique</w:t>
-      </w:r>
-      <w:r>
-        <w:t>.</w:t>
-      </w:r>
-      <w:r>
-        <w:t xml:space="preserve"> </w:t>
-      </w:r>
-      <w:r>
-        <w:t>La problématique de notre projet est abordée à la fin du chapitre.</w:t>
+        <w:t>Dans ce chapitre, nous allons présenter quelques généralités sur internet et le web. Ensuite nous allons présenter le concept d’apprentissage électronique, son impact sur l’enseignement, ses avantages ainsi que ses inconvénients. Nous terminerons ce chapitre par une présentation de notre projet de fin d’étude.</w:t>
       </w:r>
     </w:p>
     <w:p>
@@ -3929,7 +3888,7 @@
         <w:spacing w:line="360" w:lineRule="auto"/>
         <w:jc w:val="both"/>
       </w:pPr>
-      <w:bookmarkStart w:id="3" w:name="_Toc507065372"/>
+      <w:bookmarkStart w:id="3" w:name="_Toc507308735"/>
       <w:r>
         <w:t>Généralités</w:t>
       </w:r>
@@ -3953,7 +3912,13 @@
         <w:t>’</w:t>
       </w:r>
       <w:r>
-        <w:t>Internet et ses applications. Ensuite, nous parlons du Web et de ses concepts de base.</w:t>
+        <w:t xml:space="preserve">Internet et ses applications. Ensuite, nous </w:t>
+      </w:r>
+      <w:r>
+        <w:t>allons introduire le</w:t>
+      </w:r>
+      <w:r>
+        <w:t xml:space="preserve"> Web et ses concepts de base.</w:t>
       </w:r>
     </w:p>
     <w:p>
@@ -3962,7 +3927,7 @@
         <w:spacing w:line="360" w:lineRule="auto"/>
         <w:jc w:val="both"/>
       </w:pPr>
-      <w:bookmarkStart w:id="4" w:name="_Toc507065373"/>
+      <w:bookmarkStart w:id="4" w:name="_Toc507308736"/>
       <w:r>
         <w:t>Internet</w:t>
       </w:r>
@@ -3986,7 +3951,7 @@
           <w:rStyle w:val="shorttext"/>
         </w:rPr>
       </w:pPr>
-      <w:bookmarkStart w:id="5" w:name="_Toc507065374"/>
+      <w:bookmarkStart w:id="5" w:name="_Toc507308737"/>
       <w:r>
         <w:rPr>
           <w:rStyle w:val="shorttext"/>
@@ -4069,7 +4034,7 @@
         <w:spacing w:line="360" w:lineRule="auto"/>
         <w:jc w:val="both"/>
       </w:pPr>
-      <w:bookmarkStart w:id="6" w:name="_Toc507065375"/>
+      <w:bookmarkStart w:id="6" w:name="_Toc507308738"/>
       <w:r>
         <w:t>Histoire d'Internet</w:t>
       </w:r>
@@ -4148,7 +4113,11 @@
         </w:r>
       </w:hyperlink>
       <w:r>
-        <w:t xml:space="preserve"> de communiquer, se développa par de nombreuses étapes successives. La somme de tous ces développements conduisit au « réseau des réseaux » (</w:t>
+        <w:t xml:space="preserve"> de communiquer, se développa par de nombreuses étapes successives. La somme de tous ces développements conduisit au « réseau des </w:t>
+      </w:r>
+      <w:r>
+        <w:lastRenderedPageBreak/>
+        <w:t>réseaux » (</w:t>
       </w:r>
       <w:r>
         <w:rPr>
@@ -4170,11 +4139,7 @@
         </w:r>
       </w:hyperlink>
       <w:r>
-        <w:t xml:space="preserve">) que nous connaissons aujourd’hui en tant </w:t>
-      </w:r>
-      <w:r>
-        <w:lastRenderedPageBreak/>
-        <w:t>qu'</w:t>
+        <w:t>) que nous connaissons aujourd’hui en tant qu'</w:t>
       </w:r>
       <w:hyperlink r:id="rId17" w:tooltip="Internet" w:history="1">
         <w:r>
@@ -4328,7 +4293,7 @@
         <w:spacing w:line="360" w:lineRule="auto"/>
         <w:jc w:val="both"/>
       </w:pPr>
-      <w:bookmarkStart w:id="7" w:name="_Toc507065376"/>
+      <w:bookmarkStart w:id="7" w:name="_Toc507308739"/>
       <w:r>
         <w:t>L</w:t>
       </w:r>
@@ -4523,7 +4488,7 @@
         <w:spacing w:line="360" w:lineRule="auto"/>
         <w:jc w:val="both"/>
       </w:pPr>
-      <w:bookmarkStart w:id="8" w:name="_Toc507065377"/>
+      <w:bookmarkStart w:id="8" w:name="_Toc507308740"/>
       <w:r>
         <w:t>Web</w:t>
       </w:r>
@@ -4571,7 +4536,7 @@
         <w:spacing w:line="360" w:lineRule="auto"/>
         <w:jc w:val="both"/>
       </w:pPr>
-      <w:bookmarkStart w:id="9" w:name="_Toc507065378"/>
+      <w:bookmarkStart w:id="9" w:name="_Toc507308741"/>
       <w:r>
         <w:rPr>
           <w:rStyle w:val="shorttext"/>
@@ -4673,7 +4638,7 @@
         <w:spacing w:line="360" w:lineRule="auto"/>
         <w:jc w:val="both"/>
       </w:pPr>
-      <w:bookmarkStart w:id="10" w:name="_Toc507065379"/>
+      <w:bookmarkStart w:id="10" w:name="_Toc507308742"/>
       <w:r>
         <w:rPr>
           <w:rStyle w:val="shorttext"/>
@@ -4904,7 +4869,7 @@
         <w:spacing w:line="360" w:lineRule="auto"/>
         <w:jc w:val="both"/>
       </w:pPr>
-      <w:bookmarkStart w:id="11" w:name="_Toc507065380"/>
+      <w:bookmarkStart w:id="11" w:name="_Toc507308743"/>
       <w:r>
         <w:t>Les pages</w:t>
       </w:r>
@@ -5176,7 +5141,7 @@
         <w:spacing w:line="360" w:lineRule="auto"/>
         <w:jc w:val="both"/>
       </w:pPr>
-      <w:bookmarkStart w:id="12" w:name="_Toc507065381"/>
+      <w:bookmarkStart w:id="12" w:name="_Toc507308744"/>
       <w:r>
         <w:t>Quel type nous utilisons</w:t>
       </w:r>
@@ -5212,7 +5177,7 @@
         <w:spacing w:line="360" w:lineRule="auto"/>
         <w:jc w:val="both"/>
       </w:pPr>
-      <w:bookmarkStart w:id="13" w:name="_Toc507065382"/>
+      <w:bookmarkStart w:id="13" w:name="_Toc507308745"/>
       <w:r>
         <w:t xml:space="preserve">Les </w:t>
       </w:r>
@@ -5761,7 +5726,7 @@
         <w:spacing w:line="360" w:lineRule="auto"/>
         <w:jc w:val="both"/>
       </w:pPr>
-      <w:bookmarkStart w:id="14" w:name="_Toc507065383"/>
+      <w:bookmarkStart w:id="14" w:name="_Toc507308746"/>
       <w:r>
         <w:t>Quelque</w:t>
       </w:r>
@@ -6026,7 +5991,7 @@
         <w:spacing w:line="360" w:lineRule="auto"/>
         <w:jc w:val="both"/>
       </w:pPr>
-      <w:bookmarkStart w:id="15" w:name="_Toc507065384"/>
+      <w:bookmarkStart w:id="15" w:name="_Toc507308747"/>
       <w:r>
         <w:t>L'apprentissage électronique</w:t>
       </w:r>
@@ -6038,16 +6003,28 @@
         <w:jc w:val="both"/>
       </w:pPr>
       <w:r>
-        <w:t>Dans cette partie, nous présent</w:t>
-      </w:r>
-      <w:r>
-        <w:t>ons l'apprentissage électronique et ses effets sur la qualité</w:t>
-      </w:r>
-      <w:r>
-        <w:t xml:space="preserve"> de l'apprentissage. Nous parl</w:t>
-      </w:r>
-      <w:r>
-        <w:t>ons également de ses avantages et de ses inconvénients.</w:t>
+        <w:t xml:space="preserve">Dans cette </w:t>
+      </w:r>
+      <w:r>
+        <w:t>section, nous allons présenter</w:t>
+      </w:r>
+      <w:r>
+        <w:t xml:space="preserve"> l'apprentissage électronique </w:t>
+      </w:r>
+      <w:r>
+        <w:t>et son impact sur</w:t>
+      </w:r>
+      <w:r>
+        <w:t xml:space="preserve"> la qualité</w:t>
+      </w:r>
+      <w:r>
+        <w:t xml:space="preserve"> de l'apprentissage. Nous </w:t>
+      </w:r>
+      <w:r>
+        <w:t>allons parler</w:t>
+      </w:r>
+      <w:r>
+        <w:t xml:space="preserve"> également de ses avantages et de ses inconvénients.</w:t>
       </w:r>
     </w:p>
     <w:p>
@@ -6056,7 +6033,7 @@
         <w:spacing w:line="360" w:lineRule="auto"/>
         <w:jc w:val="both"/>
       </w:pPr>
-      <w:bookmarkStart w:id="16" w:name="_Toc507065385"/>
+      <w:bookmarkStart w:id="16" w:name="_Toc507308748"/>
       <w:r>
         <w:t>Définition</w:t>
       </w:r>
@@ -6122,15 +6099,17 @@
           <w:b/>
         </w:rPr>
       </w:pPr>
-      <w:bookmarkStart w:id="17" w:name="_Toc507065386"/>
+      <w:bookmarkStart w:id="17" w:name="_Toc506669751"/>
+      <w:bookmarkStart w:id="18" w:name="_Toc507308749"/>
       <w:r>
         <w:rPr>
           <w:rStyle w:val="shorttext"/>
         </w:rPr>
         <w:lastRenderedPageBreak/>
-        <w:t>L'effet sur l'enseignement</w:t>
+        <w:t>L'impact du e-learning dans l'enseignement</w:t>
       </w:r>
       <w:bookmarkEnd w:id="17"/>
+      <w:bookmarkEnd w:id="18"/>
     </w:p>
     <w:p>
       <w:pPr>
@@ -6233,7 +6212,7 @@
         <w:spacing w:line="360" w:lineRule="auto"/>
         <w:jc w:val="both"/>
       </w:pPr>
-      <w:bookmarkStart w:id="18" w:name="_Toc507065387"/>
+      <w:bookmarkStart w:id="19" w:name="_Toc507308750"/>
       <w:r>
         <w:t>Avantages de l'apprentissage</w:t>
       </w:r>
@@ -6243,7 +6222,36 @@
       <w:r>
         <w:t>électronique</w:t>
       </w:r>
-      <w:bookmarkEnd w:id="18"/>
+      <w:bookmarkEnd w:id="19"/>
+    </w:p>
+    <w:p>
+      <w:r>
+        <w:t xml:space="preserve">L’apprentissage électronique a beaucoup d’avantages qui sont : </w:t>
+      </w:r>
+    </w:p>
+    <w:p/>
+    <w:p>
+      <w:pPr>
+        <w:pStyle w:val="af4"/>
+        <w:numPr>
+          <w:ilvl w:val="0"/>
+          <w:numId w:val="42"/>
+        </w:numPr>
+        <w:spacing w:line="360" w:lineRule="auto"/>
+        <w:jc w:val="both"/>
+      </w:pPr>
+      <w:r>
+        <w:t>Possibilité</w:t>
+      </w:r>
+      <w:r>
+        <w:t xml:space="preserve"> d</w:t>
+      </w:r>
+      <w:r>
+        <w:t>e lier les différentes ressources dans plusieurs formats différents</w:t>
+      </w:r>
+      <w:r>
+        <w:t>.</w:t>
+      </w:r>
     </w:p>
     <w:p>
       <w:pPr>
@@ -6256,7 +6264,7 @@
         <w:jc w:val="both"/>
       </w:pPr>
       <w:r>
-        <w:t>Vous êtes capable de lier les différentes ressources dans plusieurs formats différents</w:t>
+        <w:t>C'est un moyen très efficace de dispenser des cours en ligne</w:t>
       </w:r>
       <w:r>
         <w:t>.</w:t>
@@ -6273,7 +6281,7 @@
         <w:jc w:val="both"/>
       </w:pPr>
       <w:r>
-        <w:t>C'est un moyen très efficace de dispenser des cours en ligne</w:t>
+        <w:t>En raison de sa commodité et de sa flexibilité, les ressources sont disponibles partout et à tout moment</w:t>
       </w:r>
       <w:r>
         <w:t>.</w:t>
@@ -6290,7 +6298,10 @@
         <w:jc w:val="both"/>
       </w:pPr>
       <w:r>
-        <w:t>En raison de sa commodité et de sa flexibilité, les ressources sont disponibles partout et à tout moment</w:t>
+        <w:t xml:space="preserve">Tout le monde, qui étudie à temps partiel ou travaille à plein temps, peut profiter de l'apprentissage </w:t>
+      </w:r>
+      <w:r>
+        <w:t>électronique</w:t>
       </w:r>
       <w:r>
         <w:t>.</w:t>
@@ -6307,13 +6318,7 @@
         <w:jc w:val="both"/>
       </w:pPr>
       <w:r>
-        <w:t xml:space="preserve">Tout le monde, qui étudie à temps partiel ou travaille à plein temps, peut profiter de l'apprentissage </w:t>
-      </w:r>
-      <w:r>
-        <w:t>électronique</w:t>
-      </w:r>
-      <w:r>
-        <w:t>.</w:t>
+        <w:t>L'apprentissage sur le Web favorise un apprentissage actif et indépendant.</w:t>
       </w:r>
     </w:p>
     <w:p>
@@ -6327,7 +6332,7 @@
         <w:jc w:val="both"/>
       </w:pPr>
       <w:r>
-        <w:t>L'apprentissage sur le Web favorise un apprentissage actif et indépendant.</w:t>
+        <w:t>Comme vous avez accès au net 24x7, vous pouvez vous entraîner à tout moment et de partout.</w:t>
       </w:r>
     </w:p>
     <w:p>
@@ -6341,7 +6346,19 @@
         <w:jc w:val="both"/>
       </w:pPr>
       <w:r>
-        <w:t>Comme vous avez accès au net 24x7, vous pouvez vous entraîner à tout moment et de partout.</w:t>
+        <w:t>C'est une option très pratique et flexible</w:t>
+      </w:r>
+      <w:r>
+        <w:t>,</w:t>
+      </w:r>
+      <w:r>
+        <w:t xml:space="preserve"> </w:t>
+      </w:r>
+      <w:r>
+        <w:t>par-dessus</w:t>
+      </w:r>
+      <w:r>
+        <w:t xml:space="preserve"> tout, vous ne devez dépendre de personne pour rien.</w:t>
       </w:r>
     </w:p>
     <w:p>
@@ -6355,19 +6372,8 @@
         <w:jc w:val="both"/>
       </w:pPr>
       <w:r>
-        <w:t>C'est une option très pratique et flexible</w:t>
-      </w:r>
-      <w:r>
-        <w:t>,</w:t>
-      </w:r>
-      <w:r>
-        <w:t xml:space="preserve"> </w:t>
-      </w:r>
-      <w:r>
-        <w:t>par-dessus</w:t>
-      </w:r>
-      <w:r>
-        <w:t xml:space="preserve"> tout, vous ne devez dépendre de personne pour rien.</w:t>
+        <w:lastRenderedPageBreak/>
+        <w:t>Non seulement vous pouvez vous entraîner sur une base quotidienne, mais aussi le week-end ou chaque fois que vous avez le temps libre pour. Il n'y a pas de règle dure et rapide.</w:t>
       </w:r>
     </w:p>
     <w:p>
@@ -6381,8 +6387,7 @@
         <w:jc w:val="both"/>
       </w:pPr>
       <w:r>
-        <w:lastRenderedPageBreak/>
-        <w:t>Non seulement vous pouvez vous entraîner sur une base quotidienne, mais aussi le week-end ou chaque fois que vous avez le temps libre pour. Il n'y a pas de règle dure et rapide.</w:t>
+        <w:t>Grâce à des forums de discussion, vous êtes en mesure d'interagir avec tout le monde en ligne et aussi effacer vos doutes le cas échéant.</w:t>
       </w:r>
     </w:p>
     <w:p>
@@ -6396,40 +6401,37 @@
         <w:jc w:val="both"/>
       </w:pPr>
       <w:r>
-        <w:t>Grâce à des forums de discussion, vous êtes en mesure d'interagir avec tout le monde en ligne et aussi effacer vos doutes le cas échéant.</w:t>
-      </w:r>
+        <w:t>Les instructions vidéo qui sont fournies pour l'apprentissage audio et vidéo peuvent être rembobinées et vues et entendues encore et encore si vous ne comprenez pas le sujet la première fois.</w:t>
+      </w:r>
+    </w:p>
+    <w:p>
+      <w:pPr>
+        <w:pStyle w:val="2"/>
+        <w:spacing w:line="360" w:lineRule="auto"/>
+        <w:jc w:val="both"/>
+        <w:rPr>
+          <w:rStyle w:val="shorttext"/>
+        </w:rPr>
+      </w:pPr>
+      <w:bookmarkStart w:id="20" w:name="_Toc507308751"/>
+      <w:r>
+        <w:rPr>
+          <w:rStyle w:val="shorttext"/>
+        </w:rPr>
+        <w:t>Les inconvénients de l'apprentissage électronique</w:t>
+      </w:r>
+      <w:bookmarkEnd w:id="20"/>
     </w:p>
     <w:p>
       <w:pPr>
         <w:pStyle w:val="af4"/>
-        <w:numPr>
-          <w:ilvl w:val="0"/>
-          <w:numId w:val="17"/>
-        </w:numPr>
-        <w:spacing w:line="360" w:lineRule="auto"/>
-        <w:jc w:val="both"/>
-      </w:pPr>
-      <w:r>
-        <w:t>Les instructions vidéo qui sont fournies pour l'apprentissage audio et vidéo peuvent être rembobinées et vues et entendues encore et encore si vous ne comprenez pas le sujet la première fois.</w:t>
-      </w:r>
-    </w:p>
-    <w:p>
-      <w:pPr>
-        <w:pStyle w:val="2"/>
-        <w:spacing w:line="360" w:lineRule="auto"/>
-        <w:jc w:val="both"/>
-        <w:rPr>
-          <w:rStyle w:val="shorttext"/>
-        </w:rPr>
-      </w:pPr>
-      <w:bookmarkStart w:id="19" w:name="_Toc507065388"/>
-      <w:r>
-        <w:rPr>
-          <w:rStyle w:val="shorttext"/>
-        </w:rPr>
-        <w:t>Les inconvénients de l'apprentissage électronique</w:t>
-      </w:r>
-      <w:bookmarkEnd w:id="19"/>
+        <w:spacing w:line="360" w:lineRule="auto"/>
+        <w:ind w:firstLine="0"/>
+        <w:jc w:val="both"/>
+      </w:pPr>
+      <w:r>
+        <w:t xml:space="preserve">Malgré ses nombreux avantages, l’apprentissage électronique souffre de quelques limites qui sont : </w:t>
+      </w:r>
     </w:p>
     <w:p>
       <w:pPr>
@@ -6543,23 +6545,366 @@
         <w:spacing w:line="360" w:lineRule="auto"/>
         <w:jc w:val="both"/>
       </w:pPr>
-      <w:bookmarkStart w:id="20" w:name="_Toc507065389"/>
+      <w:bookmarkStart w:id="21" w:name="_Toc507308752"/>
       <w:r>
         <w:lastRenderedPageBreak/>
         <w:t>Présentation du projet</w:t>
       </w:r>
-      <w:bookmarkEnd w:id="20"/>
-    </w:p>
-    <w:p>
-      <w:pPr>
-        <w:spacing w:line="360" w:lineRule="auto"/>
-        <w:jc w:val="both"/>
-      </w:pPr>
-      <w:r>
-        <w:t xml:space="preserve">Le projet consiste à développer une plate-forme d'apprentissage en ligne administrée et utilisée par les étudiants de l'université en utilisant les technologies </w:t>
-      </w:r>
-      <w:r>
-        <w:t>web.</w:t>
+      <w:bookmarkEnd w:id="21"/>
+    </w:p>
+    <w:p>
+      <w:pPr>
+        <w:spacing w:line="360" w:lineRule="auto"/>
+        <w:jc w:val="both"/>
+      </w:pPr>
+      <w:r>
+        <w:t xml:space="preserve">Dans cette </w:t>
+      </w:r>
+      <w:r>
+        <w:t>section, nous allons présenter</w:t>
+      </w:r>
+      <w:r>
+        <w:rPr>
+          <w:noProof/>
+          <w:lang w:eastAsia="fr-FR"/>
+        </w:rPr>
+        <w:t xml:space="preserve"> </w:t>
+      </w:r>
+      <w:r>
+        <w:t>notre projet de fin d'étude</w:t>
+      </w:r>
+      <w:r>
+        <w:t xml:space="preserve"> </w:t>
+      </w:r>
+      <w:r>
+        <w:rPr>
+          <w:rStyle w:val="shorttext"/>
+        </w:rPr>
+        <w:t>et ses objectifs</w:t>
+      </w:r>
+    </w:p>
+    <w:p>
+      <w:pPr>
+        <w:spacing w:line="360" w:lineRule="auto"/>
+        <w:jc w:val="both"/>
+      </w:pPr>
+      <w:r>
+        <w:t xml:space="preserve">Le projet qui portera le nom de </w:t>
+      </w:r>
+      <w:r>
+        <w:rPr>
+          <w:b/>
+        </w:rPr>
+        <w:t>SL</w:t>
+      </w:r>
+      <w:r>
+        <w:t xml:space="preserve"> et qui signifie «</w:t>
+      </w:r>
+      <w:r>
+        <w:t>S</w:t>
+      </w:r>
+      <w:r>
+        <w:t>ocial Learning</w:t>
+      </w:r>
+      <w:r>
+        <w:t>»</w:t>
+      </w:r>
+      <w:r>
+        <w:t xml:space="preserve"> </w:t>
+      </w:r>
+      <w:r>
+        <w:t xml:space="preserve">tentera d'incarner son </w:t>
+      </w:r>
+      <w:r>
+        <w:rPr>
+          <w:rStyle w:val="gt-baf-word-clickable"/>
+        </w:rPr>
+        <w:t xml:space="preserve">slogan </w:t>
+      </w:r>
+      <w:r>
+        <w:t xml:space="preserve">qui est «Ensemble pour combattre les examens» en </w:t>
+      </w:r>
+      <w:r>
+        <w:t>créant une plateforme</w:t>
+      </w:r>
+      <w:r>
+        <w:rPr>
+          <w:rStyle w:val="1Char"/>
+        </w:rPr>
+        <w:t xml:space="preserve"> </w:t>
+      </w:r>
+      <w:r>
+        <w:rPr>
+          <w:rStyle w:val="shorttext"/>
+        </w:rPr>
+        <w:t>qui permet</w:t>
+      </w:r>
+      <w:r>
+        <w:t xml:space="preserve"> de </w:t>
+      </w:r>
+      <w:r>
+        <w:t xml:space="preserve">facilite </w:t>
+      </w:r>
+      <w:r>
+        <w:t>l'interaction étudiant-étudiant.</w:t>
+      </w:r>
+    </w:p>
+    <w:p>
+      <w:pPr>
+        <w:spacing w:line="360" w:lineRule="auto"/>
+        <w:ind w:firstLine="0"/>
+        <w:jc w:val="both"/>
+        <w:rPr>
+          <w:noProof/>
+          <w:lang w:eastAsia="fr-FR"/>
+        </w:rPr>
+      </w:pPr>
+      <w:r>
+        <w:t>Voici quelques objectifs importants que nous voulons atteindre</w:t>
+      </w:r>
+      <w:r>
+        <w:rPr>
+          <w:noProof/>
+          <w:lang w:eastAsia="fr-FR"/>
+        </w:rPr>
+        <w:t> :</w:t>
+      </w:r>
+    </w:p>
+    <w:p>
+      <w:pPr>
+        <w:pStyle w:val="af4"/>
+        <w:numPr>
+          <w:ilvl w:val="0"/>
+          <w:numId w:val="1"/>
+        </w:numPr>
+        <w:spacing w:after="120" w:line="264" w:lineRule="auto"/>
+      </w:pPr>
+      <w:r>
+        <w:t>C</w:t>
+      </w:r>
+      <w:r>
+        <w:t xml:space="preserve">réer un espace pour que les étudiants </w:t>
+      </w:r>
+      <w:r>
+        <w:t>d</w:t>
+      </w:r>
+      <w:r>
+        <w:t>e la faculté</w:t>
+      </w:r>
+      <w:r>
+        <w:t xml:space="preserve"> puissent échanger les informations, s'entraider et se connaître</w:t>
+      </w:r>
+      <w:r>
+        <w:t>.</w:t>
+      </w:r>
+    </w:p>
+    <w:p>
+      <w:pPr>
+        <w:pStyle w:val="af4"/>
+        <w:numPr>
+          <w:ilvl w:val="0"/>
+          <w:numId w:val="1"/>
+        </w:numPr>
+        <w:spacing w:after="120" w:line="264" w:lineRule="auto"/>
+      </w:pPr>
+      <w:r>
+        <w:t>Amenez la qualité de l'éducation à un autre niveau où les étudiants utilisent la technologie pour répondre à leurs questions.</w:t>
+      </w:r>
+    </w:p>
+    <w:p>
+      <w:pPr>
+        <w:pStyle w:val="af4"/>
+        <w:numPr>
+          <w:ilvl w:val="0"/>
+          <w:numId w:val="1"/>
+        </w:numPr>
+        <w:spacing w:after="120" w:line="264" w:lineRule="auto"/>
+      </w:pPr>
+      <w:r>
+        <w:t>Créer un environnement qui développe l'esprit de coopération entre les étudiants.</w:t>
+      </w:r>
+    </w:p>
+    <w:p>
+      <w:pPr>
+        <w:spacing w:after="120" w:line="264" w:lineRule="auto"/>
+      </w:pPr>
+    </w:p>
+    <w:p>
+      <w:pPr>
+        <w:spacing w:after="120" w:line="264" w:lineRule="auto"/>
+      </w:pPr>
+      <w:r>
+        <w:t xml:space="preserve">Le groupe visé par cette plateforme </w:t>
+      </w:r>
+      <w:r>
+        <w:t>est</w:t>
+      </w:r>
+      <w:r>
+        <w:t xml:space="preserve"> les étudiants de </w:t>
+      </w:r>
+      <w:r>
+        <w:t>faculté de</w:t>
+      </w:r>
+      <w:r>
+        <w:t xml:space="preserve"> NTIC de l'université de Constantine 2</w:t>
+      </w:r>
+      <w:r>
+        <w:t>.</w:t>
+      </w:r>
+    </w:p>
+    <w:p>
+      <w:pPr>
+        <w:spacing w:line="360" w:lineRule="auto"/>
+        <w:ind w:firstLine="0"/>
+        <w:jc w:val="both"/>
+      </w:pPr>
+      <w:r>
+        <w:rPr>
+          <w:noProof/>
+          <w:lang w:eastAsia="fr-FR"/>
+        </w:rPr>
+        <w:drawing>
+          <wp:anchor distT="0" distB="0" distL="114300" distR="114300" simplePos="0" relativeHeight="251664384" behindDoc="0" locked="0" layoutInCell="1" allowOverlap="1" wp14:anchorId="2FFA2AFB" wp14:editId="2B4FA4F2">
+            <wp:simplePos x="0" y="0"/>
+            <wp:positionH relativeFrom="column">
+              <wp:posOffset>1266825</wp:posOffset>
+            </wp:positionH>
+            <wp:positionV relativeFrom="paragraph">
+              <wp:posOffset>601980</wp:posOffset>
+            </wp:positionV>
+            <wp:extent cx="3571240" cy="1533525"/>
+            <wp:effectExtent l="0" t="0" r="0" b="0"/>
+            <wp:wrapTopAndBottom/>
+            <wp:docPr id="1" name="صورة 1"/>
+            <wp:cNvGraphicFramePr>
+              <a:graphicFrameLocks xmlns:a="http://schemas.openxmlformats.org/drawingml/2006/main" noChangeAspect="1"/>
+            </wp:cNvGraphicFramePr>
+            <a:graphic xmlns:a="http://schemas.openxmlformats.org/drawingml/2006/main">
+              <a:graphicData uri="http://schemas.openxmlformats.org/drawingml/2006/picture">
+                <pic:pic xmlns:pic="http://schemas.openxmlformats.org/drawingml/2006/picture">
+                  <pic:nvPicPr>
+                    <pic:cNvPr id="1" name="social-logo.png"/>
+                    <pic:cNvPicPr/>
+                  </pic:nvPicPr>
+                  <pic:blipFill>
+                    <a:blip r:embed="rId28">
+                      <a:extLst>
+                        <a:ext uri="{28A0092B-C50C-407E-A947-70E740481C1C}">
+                          <a14:useLocalDpi xmlns:a14="http://schemas.microsoft.com/office/drawing/2010/main" val="0"/>
+                        </a:ext>
+                      </a:extLst>
+                    </a:blip>
+                    <a:stretch>
+                      <a:fillRect/>
+                    </a:stretch>
+                  </pic:blipFill>
+                  <pic:spPr>
+                    <a:xfrm>
+                      <a:off x="0" y="0"/>
+                      <a:ext cx="3571240" cy="1533525"/>
+                    </a:xfrm>
+                    <a:prstGeom prst="rect">
+                      <a:avLst/>
+                    </a:prstGeom>
+                  </pic:spPr>
+                </pic:pic>
+              </a:graphicData>
+            </a:graphic>
+            <wp14:sizeRelH relativeFrom="margin">
+              <wp14:pctWidth>0</wp14:pctWidth>
+            </wp14:sizeRelH>
+            <wp14:sizeRelV relativeFrom="margin">
+              <wp14:pctHeight>0</wp14:pctHeight>
+            </wp14:sizeRelV>
+          </wp:anchor>
+        </w:drawing>
+      </w:r>
+    </w:p>
+    <w:p>
+      <w:pPr>
+        <w:spacing w:line="360" w:lineRule="auto"/>
+        <w:ind w:firstLine="0"/>
+        <w:jc w:val="both"/>
+      </w:pPr>
+    </w:p>
+    <w:p>
+      <w:pPr>
+        <w:spacing w:line="360" w:lineRule="auto"/>
+        <w:ind w:firstLine="0"/>
+        <w:jc w:val="both"/>
+      </w:pPr>
+      <w:r>
+        <w:rPr>
+          <w:noProof/>
+        </w:rPr>
+        <w:pict>
+          <v:shapetype id="_x0000_t202" coordsize="21600,21600" o:spt="202" path="m,l,21600r21600,l21600,xe">
+            <v:stroke joinstyle="miter"/>
+            <v:path gradientshapeok="t" o:connecttype="rect"/>
+          </v:shapetype>
+          <v:shape id="_x0000_s1208" type="#_x0000_t202" style="position:absolute;left:0;text-align:left;margin-left:142.5pt;margin-top:38.6pt;width:207.75pt;height:17.6pt;z-index:251667968;mso-position-horizontal-relative:text;mso-position-vertical-relative:text" stroked="f">
+            <v:textbox style="mso-next-textbox:#_x0000_s1208" inset="0,0,0,0">
+              <w:txbxContent>
+                <w:p>
+                  <w:pPr>
+                    <w:pStyle w:val="a3"/>
+                    <w:ind w:firstLine="0"/>
+                    <w:rPr>
+                      <w:noProof/>
+                      <w:lang w:val="en-US"/>
+                    </w:rPr>
+                  </w:pPr>
+                  <w:r>
+                    <w:t xml:space="preserve">Figure </w:t>
+                  </w:r>
+                  <w:r>
+                    <w:fldChar w:fldCharType="begin"/>
+                  </w:r>
+                  <w:r>
+                    <w:instrText xml:space="preserve"> SEQ Figure \* ARABIC </w:instrText>
+                  </w:r>
+                  <w:r>
+                    <w:fldChar w:fldCharType="separate"/>
+                  </w:r>
+                  <w:r>
+                    <w:rPr>
+                      <w:noProof/>
+                    </w:rPr>
+                    <w:t>1</w:t>
+                  </w:r>
+                  <w:r>
+                    <w:fldChar w:fldCharType="end"/>
+                  </w:r>
+                  <w:r>
+                    <w:t xml:space="preserve">: logo </w:t>
+                  </w:r>
+                  <w:r>
+                    <w:rPr>
+                      <w:lang w:val="en-US"/>
+                    </w:rPr>
+                    <w:t xml:space="preserve">du </w:t>
+                  </w:r>
+                  <w:r>
+                    <w:t>plateforme</w:t>
+                  </w:r>
+                </w:p>
+              </w:txbxContent>
+            </v:textbox>
+            <w10:wrap type="topAndBottom"/>
+          </v:shape>
+        </w:pict>
+      </w:r>
+    </w:p>
+    <w:p>
+      <w:pPr>
+        <w:tabs>
+          <w:tab w:val="left" w:pos="8145"/>
+        </w:tabs>
+        <w:spacing w:line="360" w:lineRule="auto"/>
+        <w:jc w:val="both"/>
+      </w:pPr>
+      <w:r>
+        <w:tab/>
       </w:r>
     </w:p>
     <w:p>
@@ -6572,78 +6917,35 @@
         <w:spacing w:line="360" w:lineRule="auto"/>
         <w:jc w:val="both"/>
       </w:pPr>
-      <w:bookmarkStart w:id="21" w:name="_Toc507065390"/>
-      <w:r>
+      <w:bookmarkStart w:id="22" w:name="_Toc507308753"/>
+      <w:r>
+        <w:lastRenderedPageBreak/>
         <w:t>Conclusion</w:t>
       </w:r>
-      <w:bookmarkEnd w:id="21"/>
-    </w:p>
-    <w:p>
-      <w:pPr>
-        <w:spacing w:line="360" w:lineRule="auto"/>
-        <w:jc w:val="both"/>
-      </w:pPr>
-      <w:r>
-        <w:t>Dans ce chapitre, nous avons défini</w:t>
-      </w:r>
-      <w:r>
-        <w:t xml:space="preserve"> les concepts de base d’internet et de </w:t>
-      </w:r>
-      <w:r>
-        <w:t>web</w:t>
-      </w:r>
-      <w:r>
-        <w:t xml:space="preserve">, on a percuté parallèlement à </w:t>
-      </w:r>
-      <w:r>
-        <w:t>l'apprentissage électronique</w:t>
-      </w:r>
-      <w:r>
-        <w:t>. F</w:t>
-      </w:r>
-      <w:r>
-        <w:t xml:space="preserve">inalement nous avons présenté </w:t>
-      </w:r>
-      <w:r>
-        <w:t>l’objectif de notre projet</w:t>
-      </w:r>
-      <w:r>
-        <w:t xml:space="preserve">. </w:t>
-      </w:r>
-    </w:p>
-    <w:p>
-      <w:pPr>
-        <w:spacing w:line="360" w:lineRule="auto"/>
-        <w:jc w:val="both"/>
-        <w:rPr>
-          <w:rtl/>
-        </w:rPr>
+      <w:bookmarkEnd w:id="22"/>
+    </w:p>
+    <w:p>
+      <w:pPr>
+        <w:spacing w:line="360" w:lineRule="auto"/>
+      </w:pPr>
+      <w:r>
+        <w:t xml:space="preserve">Dans ce chapitre, nous avons défini les concepts de base d’internet et du web. Nous avons introduit également l'apprentissage électronique. En dernier lieu, nous avons présenté notre projet de fin d’étude ainsi que les objectifs visés par ce travail. </w:t>
+      </w:r>
+    </w:p>
+    <w:p>
+      <w:pPr>
+        <w:spacing w:line="360" w:lineRule="auto"/>
         <w:sectPr>
-          <w:headerReference w:type="default" r:id="rId28"/>
-          <w:headerReference w:type="first" r:id="rId29"/>
+          <w:headerReference w:type="default" r:id="rId29"/>
           <w:pgSz w:w="12240" w:h="15840"/>
           <w:pgMar w:top="1440" w:right="1170" w:bottom="1440" w:left="1440" w:header="720" w:footer="720" w:gutter="0"/>
           <w:cols w:space="720"/>
+          <w:titlePg/>
           <w:docGrid w:linePitch="381"/>
         </w:sectPr>
       </w:pPr>
       <w:r>
-        <w:t xml:space="preserve">Dans le chapitre suivant nous allons </w:t>
-      </w:r>
-      <w:r>
-        <w:t>élaborer le</w:t>
-      </w:r>
-      <w:r>
-        <w:t xml:space="preserve"> cahier des </w:t>
-      </w:r>
-      <w:r>
-        <w:t xml:space="preserve">charges de </w:t>
-      </w:r>
-      <w:r>
-        <w:t>notre projet</w:t>
-      </w:r>
-      <w:r>
-        <w:t>.</w:t>
+        <w:t>Dans le prochain chapitre, nous allons faire l’étude préliminaire ainsi que la spécification des besoins de notre étude de cas qui consiste en la création d’une plate-forme d'apprentissage en ligne administrée et utilisée par les étudiants de l'université en utilisant les technologies web.</w:t>
       </w:r>
     </w:p>
     <w:p>
@@ -6657,26 +6959,9 @@
         <w:jc w:val="center"/>
         <w:rPr>
           <w:rStyle w:val="af"/>
-          <w:color w:val="DF2E28" w:themeColor="accent1"/>
-          <w:sz w:val="144"/>
-          <w:szCs w:val="144"/>
-        </w:rPr>
-      </w:pPr>
-    </w:p>
-    <w:p>
-      <w:pPr>
-        <w:pStyle w:val="10"/>
-        <w:numPr>
-          <w:ilvl w:val="0"/>
-          <w:numId w:val="0"/>
-        </w:numPr>
-        <w:spacing w:line="360" w:lineRule="auto"/>
-        <w:jc w:val="center"/>
-        <w:rPr>
-          <w:rStyle w:val="af"/>
-        </w:rPr>
-      </w:pPr>
-      <w:bookmarkStart w:id="22" w:name="_Toc507065391"/>
+        </w:rPr>
+      </w:pPr>
+      <w:bookmarkStart w:id="23" w:name="_Toc507308754"/>
       <w:r>
         <w:rPr>
           <w:b w:val="0"/>
@@ -6687,8 +6972,9 @@
           <w:szCs w:val="144"/>
           <w:lang w:eastAsia="fr-FR"/>
         </w:rPr>
+        <w:lastRenderedPageBreak/>
         <w:pict>
-          <v:line id="رابط مستقيم 2" o:spid="_x0000_s1027" style="position:absolute;left:0;text-align:left;z-index:251660288;visibility:visible" from="-17.65pt,99.7pt" to="485.05pt,99.7pt" o:gfxdata="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" strokecolor="black [3200]" strokeweight="2.5pt">
+          <v:line id="رابط مستقيم 2" o:spid="_x0000_s1027" style="position:absolute;left:0;text-align:left;z-index:251653632;visibility:visible" from="-17.65pt,99.7pt" to="485.05pt,99.7pt" o:gfxdata="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" strokecolor="black [3200]" strokeweight="2.5pt">
             <v:shadow color="#868686"/>
           </v:line>
         </w:pict>
@@ -6723,8 +7009,17 @@
         </w:rPr>
         <w:t>Etude préliminaire et spécification des besoins</w:t>
       </w:r>
-      <w:bookmarkEnd w:id="22"/>
-    </w:p>
+      <w:bookmarkEnd w:id="23"/>
+    </w:p>
+    <w:p/>
+    <w:p/>
+    <w:p/>
+    <w:p/>
+    <w:p/>
+    <w:p/>
+    <w:p/>
+    <w:p/>
+    <w:p/>
     <w:p/>
     <w:p>
       <w:pPr>
@@ -6736,7 +7031,7 @@
         <w:spacing w:line="360" w:lineRule="auto"/>
         <w:jc w:val="both"/>
       </w:pPr>
-      <w:bookmarkStart w:id="23" w:name="_Toc507065392"/>
+      <w:bookmarkStart w:id="24" w:name="_Toc507308755"/>
       <w:r>
         <w:lastRenderedPageBreak/>
         <w:t>I</w:t>
@@ -6744,7 +7039,7 @@
       <w:r>
         <w:t>ntroduction</w:t>
       </w:r>
-      <w:bookmarkEnd w:id="23"/>
+      <w:bookmarkEnd w:id="24"/>
     </w:p>
     <w:p>
       <w:pPr>
@@ -6755,167 +7050,146 @@
         </w:rPr>
       </w:pPr>
       <w:r>
+        <w:t>Dans ce chapitre, nous allons réaliser une étude préliminaire de notre projet de fin d’étude. Sachant qu’on va élaborer une plateforme de partage de connaissances ent</w:t>
+      </w:r>
+      <w:r>
+        <w:t>re étudiants de la faculté NTIC,</w:t>
+      </w:r>
+      <w:r>
+        <w:t xml:space="preserve"> nous allons présenter en premier lieu une étude de l’existant qui représente le site de l’université Abdelhamid-Mehri Constantine 2. Ensuite, nous allons présenter la cellule e-learning du site de l’université Abdelhamid-Mehri Constantine 2.</w:t>
+      </w:r>
+      <w:r>
+        <w:rPr>
+          <w:rStyle w:val="1Char"/>
+        </w:rPr>
+        <w:t xml:space="preserve"> </w:t>
+      </w:r>
+      <w:r>
+        <w:rPr>
+          <w:rStyle w:val="shorttext"/>
+        </w:rPr>
+        <w:t>Après,</w:t>
+      </w:r>
+      <w:r>
+        <w:t xml:space="preserve"> </w:t>
+      </w:r>
+      <w:r>
+        <w:t>n</w:t>
+      </w:r>
+      <w:r>
+        <w:t>ous allons parler des besoins des étudiants de la faculté</w:t>
+      </w:r>
+      <w:r>
+        <w:t xml:space="preserve"> de NTIC qui </w:t>
+      </w:r>
+      <w:r>
+        <w:t xml:space="preserve">ont été définit via un questionnaire établie par notre groupe d’atelier TI « application web » 2018.  En dernier lieu, nous allons présenter les solutions proposés afin de </w:t>
+      </w:r>
+      <w:r>
+        <w:t>croitre le</w:t>
+      </w:r>
+      <w:r>
+        <w:t xml:space="preserve"> taux de réussite d</w:t>
+      </w:r>
+      <w:r>
+        <w:t>es étudiants de la faculté NTIC.</w:t>
+      </w:r>
+    </w:p>
+    <w:p>
+      <w:pPr>
+        <w:pStyle w:val="10"/>
+        <w:spacing w:line="360" w:lineRule="auto"/>
+        <w:jc w:val="both"/>
+      </w:pPr>
+      <w:bookmarkStart w:id="25" w:name="_Toc507308756"/>
+      <w:r>
+        <w:t>Étude de l’existant</w:t>
+      </w:r>
+      <w:bookmarkEnd w:id="25"/>
+    </w:p>
+    <w:p>
+      <w:pPr>
+        <w:spacing w:line="360" w:lineRule="auto"/>
+        <w:jc w:val="both"/>
+      </w:pPr>
+      <w:r>
+        <w:t>Comme toute recherche scientifique, nous devions étudier les exemples déjà existants afin de présenter de nouvelles choses et de résoudr</w:t>
+      </w:r>
+      <w:r>
+        <w:t>e les problèmes déjà existants</w:t>
+      </w:r>
+      <w:r>
+        <w:t xml:space="preserve"> </w:t>
+      </w:r>
+      <w:r>
+        <w:rPr>
+          <w:rStyle w:val="shorttext"/>
+        </w:rPr>
+        <w:t>et pour ça</w:t>
+      </w:r>
+      <w:r>
+        <w:t xml:space="preserve"> </w:t>
+      </w:r>
+      <w:r>
+        <w:t>n</w:t>
+      </w:r>
+      <w:r>
+        <w:t>ous avons choisi le site officiel de notre université (université de Constantine 2)</w:t>
+      </w:r>
+      <w:r>
+        <w:t xml:space="preserve"> et s</w:t>
+      </w:r>
+      <w:r>
+        <w:t>a</w:t>
+      </w:r>
+      <w:r>
+        <w:t xml:space="preserve"> plateforme e-learning.</w:t>
+      </w:r>
+    </w:p>
+    <w:p>
+      <w:pPr>
+        <w:spacing w:line="360" w:lineRule="auto"/>
+        <w:jc w:val="both"/>
+      </w:pPr>
+      <w:r>
+        <w:rPr>
+          <w:rStyle w:val="shorttext"/>
+        </w:rPr>
+        <w:t>Dans cette section nous allons présenter</w:t>
+      </w:r>
+      <w:r>
+        <w:t xml:space="preserve"> les fonctionnalités disponibles de la plate-forme</w:t>
+      </w:r>
+      <w:r>
+        <w:t>.</w:t>
+      </w:r>
+    </w:p>
+    <w:p>
+      <w:pPr>
+        <w:spacing w:line="360" w:lineRule="auto"/>
+        <w:jc w:val="both"/>
+      </w:pPr>
+    </w:p>
+    <w:p>
+      <w:pPr>
+        <w:pStyle w:val="2"/>
+        <w:spacing w:line="360" w:lineRule="auto"/>
+        <w:jc w:val="both"/>
         <w:rPr>
           <w:rStyle w:val="alt-edited"/>
         </w:rPr>
-        <w:t>Pour profiter de l'</w:t>
+      </w:pPr>
+      <w:bookmarkStart w:id="26" w:name="_Toc507308757"/>
+      <w:r>
+        <w:t xml:space="preserve">Site Web de </w:t>
       </w:r>
       <w:r>
         <w:rPr>
           <w:rStyle w:val="alt-edited"/>
         </w:rPr>
-        <w:t>'apprentissage électronique</w:t>
-      </w:r>
-      <w:r>
-        <w:rPr>
-          <w:rStyle w:val="alt-edited"/>
-        </w:rPr>
-        <w:t xml:space="preserve">, un site </w:t>
-      </w:r>
-      <w:r>
-        <w:rPr>
-          <w:rStyle w:val="alt-edited"/>
-        </w:rPr>
-        <w:t>W</w:t>
-      </w:r>
-      <w:r>
-        <w:rPr>
-          <w:rStyle w:val="alt-edited"/>
-        </w:rPr>
-        <w:t>eb a été créé pour l'Université de Constantine 2, après un c</w:t>
-      </w:r>
-      <w:r>
-        <w:rPr>
-          <w:rStyle w:val="alt-edited"/>
-        </w:rPr>
-        <w:t>ertain temps, une plate-forme e-learning</w:t>
-      </w:r>
-      <w:r>
-        <w:rPr>
-          <w:rStyle w:val="alt-edited"/>
-        </w:rPr>
-        <w:t xml:space="preserve"> a été présentée comme une sous-section de ce site Web.</w:t>
-      </w:r>
-    </w:p>
-    <w:p>
-      <w:pPr>
-        <w:spacing w:line="360" w:lineRule="auto"/>
-        <w:jc w:val="both"/>
-      </w:pPr>
-      <w:r>
-        <w:t xml:space="preserve">Dans ce chapitre nous présenterons le site web de l'université, puis nous parlerons de la plate-forme déjà existante. En définitive, nous présenterons les </w:t>
-      </w:r>
-      <w:r>
-        <w:t xml:space="preserve">solutions </w:t>
-      </w:r>
-      <w:r>
-        <w:rPr>
-          <w:rStyle w:val="shorttext"/>
-        </w:rPr>
-        <w:t>atteintes</w:t>
-      </w:r>
-      <w:r>
-        <w:t>.</w:t>
-      </w:r>
-    </w:p>
-    <w:p>
-      <w:pPr>
-        <w:pStyle w:val="10"/>
-        <w:spacing w:line="360" w:lineRule="auto"/>
-        <w:jc w:val="both"/>
-      </w:pPr>
-      <w:bookmarkStart w:id="24" w:name="_Toc507065393"/>
-      <w:r>
-        <w:t>Étude de l’existant</w:t>
-      </w:r>
-      <w:bookmarkEnd w:id="24"/>
-    </w:p>
-    <w:p>
-      <w:pPr>
-        <w:spacing w:line="360" w:lineRule="auto"/>
-        <w:jc w:val="both"/>
-      </w:pPr>
-      <w:r>
-        <w:t>Comme toute recherche scientifique, nous devions étudier les exemples déjà existants afin de présenter de nouvelles choses et de résoudr</w:t>
-      </w:r>
-      <w:r>
-        <w:t>e les problèmes déjà existants</w:t>
-      </w:r>
-      <w:r>
-        <w:t xml:space="preserve"> </w:t>
-      </w:r>
-      <w:r>
-        <w:rPr>
-          <w:rStyle w:val="shorttext"/>
-        </w:rPr>
-        <w:t>et pour ça</w:t>
-      </w:r>
-      <w:r>
-        <w:t xml:space="preserve"> </w:t>
-      </w:r>
-      <w:r>
-        <w:t>n</w:t>
-      </w:r>
-      <w:r>
-        <w:t>ous avons choisi le site officiel de notre université (université de Constantine 2)</w:t>
-      </w:r>
-      <w:r>
-        <w:t xml:space="preserve"> et son plateforme e-learning.</w:t>
-      </w:r>
-    </w:p>
-    <w:p>
-      <w:pPr>
-        <w:spacing w:line="360" w:lineRule="auto"/>
-        <w:jc w:val="both"/>
-      </w:pPr>
-      <w:r>
-        <w:rPr>
-          <w:rStyle w:val="shorttext"/>
-        </w:rPr>
-        <w:t>Dans cette section nous allons présenter</w:t>
-      </w:r>
-      <w:r>
-        <w:t xml:space="preserve"> les fonctionnalités disponibles de la plate-forme et </w:t>
-      </w:r>
-      <w:r>
-        <w:rPr>
-          <w:rStyle w:val="shorttext"/>
-        </w:rPr>
-        <w:t>nous allons prouver</w:t>
-      </w:r>
-      <w:r>
-        <w:t xml:space="preserve"> que même avec les grandes fonctionnalités que la plate-forme offre, elle ne répond pas à </w:t>
-      </w:r>
-      <w:r>
-        <w:t>certains besoins importants des étudiants.</w:t>
-      </w:r>
-    </w:p>
-    <w:p>
-      <w:pPr>
-        <w:spacing w:line="360" w:lineRule="auto"/>
-        <w:jc w:val="both"/>
-      </w:pPr>
-    </w:p>
-    <w:p>
-      <w:pPr>
-        <w:pStyle w:val="2"/>
-        <w:spacing w:line="360" w:lineRule="auto"/>
-        <w:jc w:val="both"/>
-        <w:rPr>
-          <w:rStyle w:val="alt-edited"/>
-        </w:rPr>
-      </w:pPr>
-      <w:bookmarkStart w:id="25" w:name="_Toc507065394"/>
-      <w:r>
-        <w:t xml:space="preserve">Site Web de </w:t>
-      </w:r>
-      <w:r>
-        <w:rPr>
-          <w:rStyle w:val="alt-edited"/>
-        </w:rPr>
         <w:t>l'Université de Constantine 2</w:t>
       </w:r>
-      <w:bookmarkEnd w:id="25"/>
+      <w:bookmarkEnd w:id="26"/>
     </w:p>
     <w:p>
       <w:pPr>
@@ -7195,6 +7469,7 @@
                 <w:rStyle w:val="shorttext"/>
                 <w:b/>
               </w:rPr>
+              <w:lastRenderedPageBreak/>
               <w:t>Emplacement du serveur</w:t>
             </w:r>
           </w:p>
@@ -7242,7 +7517,6 @@
                 <w:rStyle w:val="shorttext"/>
                 <w:b/>
               </w:rPr>
-              <w:lastRenderedPageBreak/>
               <w:t>Catégories de site Web</w:t>
             </w:r>
           </w:p>
@@ -7481,7 +7755,7 @@
         <w:rPr>
           <w:noProof/>
         </w:rPr>
-        <w:t>1</w:t>
+        <w:t>2</w:t>
       </w:r>
       <w:r>
         <w:fldChar w:fldCharType="end"/>
@@ -7503,11 +7777,11 @@
         <w:spacing w:line="360" w:lineRule="auto"/>
         <w:jc w:val="both"/>
       </w:pPr>
-      <w:bookmarkStart w:id="26" w:name="_Toc507065395"/>
+      <w:bookmarkStart w:id="27" w:name="_Toc507308758"/>
       <w:r>
         <w:t>Sections du site</w:t>
       </w:r>
-      <w:bookmarkEnd w:id="26"/>
+      <w:bookmarkEnd w:id="27"/>
     </w:p>
     <w:p>
       <w:pPr>
@@ -7749,6 +8023,7 @@
         <w:jc w:val="both"/>
       </w:pPr>
       <w:r>
+        <w:lastRenderedPageBreak/>
         <w:t>Sciences Economiques</w:t>
       </w:r>
     </w:p>
@@ -7777,7 +8052,6 @@
         <w:jc w:val="both"/>
       </w:pPr>
       <w:r>
-        <w:lastRenderedPageBreak/>
         <w:t>Sciences Humaines et Sociales</w:t>
       </w:r>
     </w:p>
@@ -7878,7 +8152,7 @@
           <w:rStyle w:val="shorttext"/>
         </w:rPr>
       </w:pPr>
-      <w:bookmarkStart w:id="27" w:name="_Toc507065396"/>
+      <w:bookmarkStart w:id="28" w:name="_Toc507308759"/>
       <w:r>
         <w:rPr>
           <w:rStyle w:val="shorttext"/>
@@ -7894,7 +8168,7 @@
       <w:r>
         <w:t>Nouvelles Technologies</w:t>
       </w:r>
-      <w:bookmarkEnd w:id="27"/>
+      <w:bookmarkEnd w:id="28"/>
     </w:p>
     <w:p>
       <w:r>
@@ -7984,11 +8258,11 @@
         <w:spacing w:line="360" w:lineRule="auto"/>
         <w:jc w:val="both"/>
       </w:pPr>
-      <w:bookmarkStart w:id="28" w:name="_Toc507065397"/>
+      <w:bookmarkStart w:id="29" w:name="_Toc507308760"/>
       <w:r>
         <w:t>La plateforme e-learning du site</w:t>
       </w:r>
-      <w:bookmarkEnd w:id="28"/>
+      <w:bookmarkEnd w:id="29"/>
     </w:p>
     <w:p>
       <w:pPr>
@@ -8025,14 +8299,14 @@
           <w:rStyle w:val="shorttext"/>
         </w:rPr>
       </w:pPr>
-      <w:bookmarkStart w:id="29" w:name="_Toc507065398"/>
+      <w:bookmarkStart w:id="30" w:name="_Toc507308761"/>
       <w:r>
         <w:rPr>
           <w:rStyle w:val="shorttext"/>
         </w:rPr>
         <w:t>Sections de la plateforme</w:t>
       </w:r>
-      <w:bookmarkEnd w:id="29"/>
+      <w:bookmarkEnd w:id="30"/>
     </w:p>
     <w:p>
       <w:pPr>
@@ -8210,15 +8484,14 @@
           <w:rStyle w:val="shorttext"/>
         </w:rPr>
       </w:pPr>
-      <w:bookmarkStart w:id="30" w:name="_Toc507065399"/>
+      <w:bookmarkStart w:id="31" w:name="_Toc507308762"/>
       <w:r>
         <w:rPr>
           <w:rStyle w:val="shorttext"/>
         </w:rPr>
-        <w:lastRenderedPageBreak/>
         <w:t>Fonctionnalité de la plateforme</w:t>
       </w:r>
-      <w:bookmarkEnd w:id="30"/>
+      <w:bookmarkEnd w:id="31"/>
     </w:p>
     <w:p>
       <w:pPr>
@@ -8370,14 +8643,14 @@
         <w:spacing w:line="360" w:lineRule="auto"/>
         <w:jc w:val="both"/>
       </w:pPr>
-      <w:bookmarkStart w:id="31" w:name="_Toc507065400"/>
+      <w:bookmarkStart w:id="32" w:name="_Toc507308763"/>
       <w:r>
         <w:rPr>
           <w:rStyle w:val="shorttext"/>
         </w:rPr>
         <w:t>Critiques</w:t>
       </w:r>
-      <w:bookmarkEnd w:id="31"/>
+      <w:bookmarkEnd w:id="32"/>
     </w:p>
     <w:p>
       <w:pPr>
@@ -8541,77 +8814,106 @@
         <w:spacing w:line="360" w:lineRule="auto"/>
         <w:jc w:val="both"/>
       </w:pPr>
-      <w:bookmarkStart w:id="32" w:name="_Toc507065401"/>
+      <w:bookmarkStart w:id="33" w:name="_Toc507308764"/>
       <w:r>
         <w:t>Analyse des besoins</w:t>
       </w:r>
-      <w:bookmarkEnd w:id="32"/>
-    </w:p>
-    <w:p>
-      <w:pPr>
-        <w:spacing w:line="360" w:lineRule="auto"/>
-        <w:jc w:val="both"/>
-      </w:pPr>
-      <w:r>
-        <w:t xml:space="preserve">Afin de connaître les besoins réels des étudiants, </w:t>
+      <w:bookmarkEnd w:id="33"/>
+    </w:p>
+    <w:p>
+      <w:pPr>
+        <w:spacing w:line="360" w:lineRule="auto"/>
+        <w:jc w:val="both"/>
+      </w:pPr>
+      <w:r>
+        <w:t>Afin de connaître</w:t>
+      </w:r>
+      <w:r>
+        <w:t xml:space="preserve"> et </w:t>
       </w:r>
       <w:r>
         <w:rPr>
           <w:rStyle w:val="shorttext"/>
         </w:rPr>
+        <w:t>bien comprendre les besoins</w:t>
+      </w:r>
+      <w:r>
+        <w:t xml:space="preserve"> </w:t>
+      </w:r>
+      <w:r>
+        <w:t xml:space="preserve">des étudiants, </w:t>
+      </w:r>
+      <w:r>
+        <w:rPr>
+          <w:rStyle w:val="shorttext"/>
+        </w:rPr>
         <w:t xml:space="preserve">un </w:t>
       </w:r>
       <w:r>
-        <w:t>q</w:t>
+        <w:t>questionnaire</w:t>
+      </w:r>
+      <w:r>
+        <w:rPr>
+          <w:rStyle w:val="shorttext"/>
+        </w:rPr>
+        <w:t xml:space="preserve"> a été</w:t>
+      </w:r>
+      <w:r>
+        <w:rPr>
+          <w:rStyle w:val="shorttext"/>
+        </w:rPr>
+        <w:t xml:space="preserve"> élaboré par le groupe de l’atel</w:t>
+      </w:r>
+      <w:r>
+        <w:rPr>
+          <w:rStyle w:val="shorttext"/>
+        </w:rPr>
+        <w:t>ier TI « application web 2018 »</w:t>
+      </w:r>
+      <w:r>
+        <w:t>.</w:t>
+      </w:r>
+    </w:p>
+    <w:p>
+      <w:pPr>
+        <w:spacing w:line="360" w:lineRule="auto"/>
+        <w:ind w:firstLine="0"/>
+        <w:jc w:val="both"/>
+      </w:pPr>
+    </w:p>
+    <w:p>
+      <w:pPr>
+        <w:pStyle w:val="2"/>
+        <w:spacing w:line="360" w:lineRule="auto"/>
+        <w:jc w:val="both"/>
+      </w:pPr>
+      <w:bookmarkStart w:id="34" w:name="_Toc507308765"/>
+      <w:r>
+        <w:t>Questionnaire</w:t>
+      </w:r>
+      <w:r>
+        <w:t xml:space="preserve"> aux étudiants de</w:t>
+      </w:r>
+      <w:r>
+        <w:t xml:space="preserve"> NTIC</w:t>
+      </w:r>
+      <w:bookmarkEnd w:id="34"/>
+    </w:p>
+    <w:p>
+      <w:pPr>
+        <w:spacing w:line="360" w:lineRule="auto"/>
+        <w:jc w:val="both"/>
+      </w:pPr>
+      <w:r>
+        <w:t>L</w:t>
+      </w:r>
+      <w:r>
+        <w:t>e q</w:t>
       </w:r>
       <w:r>
         <w:t>uestionnaire</w:t>
       </w:r>
       <w:r>
-        <w:rPr>
-          <w:rStyle w:val="shorttext"/>
-        </w:rPr>
-        <w:t xml:space="preserve"> a été réalisé par les étudiants de nos ateliers</w:t>
-      </w:r>
-      <w:r>
-        <w:t>.</w:t>
-      </w:r>
-    </w:p>
-    <w:p>
-      <w:pPr>
-        <w:pStyle w:val="2"/>
-        <w:spacing w:line="360" w:lineRule="auto"/>
-        <w:jc w:val="both"/>
-      </w:pPr>
-      <w:bookmarkStart w:id="33" w:name="_Toc507065402"/>
-      <w:r>
-        <w:t>Questionnaire</w:t>
-      </w:r>
-      <w:r>
-        <w:t xml:space="preserve"> aux étudiants de</w:t>
-      </w:r>
-      <w:bookmarkStart w:id="34" w:name="_GoBack"/>
-      <w:bookmarkEnd w:id="34"/>
-      <w:r>
-        <w:t xml:space="preserve"> NTIC</w:t>
-      </w:r>
-      <w:bookmarkEnd w:id="33"/>
-    </w:p>
-    <w:p>
-      <w:pPr>
-        <w:spacing w:line="360" w:lineRule="auto"/>
-        <w:jc w:val="both"/>
-      </w:pPr>
-      <w:r>
-        <w:t>L</w:t>
-      </w:r>
-      <w:r>
-        <w:t>e q</w:t>
-      </w:r>
-      <w:r>
-        <w:t>uestionnaire</w:t>
-      </w:r>
-      <w:r>
         <w:t xml:space="preserve"> a été </w:t>
       </w:r>
       <w:r>
@@ -8636,9 +8938,6 @@
     <w:p>
       <w:pPr>
         <w:ind w:firstLine="0"/>
-        <w:rPr>
-          <w:b/>
-        </w:rPr>
       </w:pPr>
       <w:r>
         <w:rPr>
@@ -8646,111 +8945,8 @@
           <w:noProof/>
           <w:lang w:eastAsia="fr-FR"/>
         </w:rPr>
-        <w:lastRenderedPageBreak/>
         <w:pict>
-          <v:group id="_x0000_s1172" style="position:absolute;margin-left:382.5pt;margin-top:562.3pt;width:68.8pt;height:12.45pt;z-index:251673600" coordorigin="9088,11331" coordsize="1376,249">
-            <v:rect id="_x0000_s1173" style="position:absolute;left:9088;top:11331;width:250;height:249" fillcolor="white [3201]" strokecolor="black [3200]" strokeweight=".5pt">
-              <v:shadow color="#868686"/>
-            </v:rect>
-            <v:rect id="_x0000_s1174" style="position:absolute;left:10214;top:11331;width:250;height:249" fillcolor="white [3201]" strokecolor="black [3200]" strokeweight=".5pt">
-              <v:shadow color="#868686"/>
-            </v:rect>
-          </v:group>
-        </w:pict>
-      </w:r>
-      <w:r>
-        <w:rPr>
-          <w:b/>
-          <w:noProof/>
-          <w:lang w:eastAsia="fr-FR"/>
-        </w:rPr>
-        <w:pict>
-          <v:group id="_x0000_s1166" style="position:absolute;margin-left:382.5pt;margin-top:515pt;width:68.8pt;height:12.45pt;z-index:251671552" coordorigin="9088,11331" coordsize="1376,249">
-            <v:rect id="_x0000_s1167" style="position:absolute;left:9088;top:11331;width:250;height:249" fillcolor="white [3201]" strokecolor="black [3200]" strokeweight=".5pt">
-              <v:shadow color="#868686"/>
-            </v:rect>
-            <v:rect id="_x0000_s1168" style="position:absolute;left:10214;top:11331;width:250;height:249" fillcolor="white [3201]" strokecolor="black [3200]" strokeweight=".5pt">
-              <v:shadow color="#868686"/>
-            </v:rect>
-          </v:group>
-        </w:pict>
-      </w:r>
-      <w:r>
-        <w:rPr>
-          <w:b/>
-          <w:noProof/>
-          <w:lang w:eastAsia="fr-FR"/>
-        </w:rPr>
-        <w:pict>
-          <v:group id="_x0000_s1181" style="position:absolute;margin-left:382pt;margin-top:480.25pt;width:68.8pt;height:12.45pt;z-index:251676672" coordorigin="9088,11331" coordsize="1376,249">
-            <v:rect id="_x0000_s1182" style="position:absolute;left:9088;top:11331;width:250;height:249" fillcolor="white [3201]" strokecolor="black [3200]" strokeweight=".5pt">
-              <v:shadow color="#868686"/>
-            </v:rect>
-            <v:rect id="_x0000_s1183" style="position:absolute;left:10214;top:11331;width:250;height:249" fillcolor="white [3201]" strokecolor="black [3200]" strokeweight=".5pt">
-              <v:shadow color="#868686"/>
-            </v:rect>
-          </v:group>
-        </w:pict>
-      </w:r>
-      <w:r>
-        <w:rPr>
-          <w:b/>
-          <w:noProof/>
-          <w:lang w:eastAsia="fr-FR"/>
-        </w:rPr>
-        <w:pict>
-          <v:group id="_x0000_s1178" style="position:absolute;margin-left:382.5pt;margin-top:432.5pt;width:68.8pt;height:12.45pt;z-index:251675648" coordorigin="9088,11331" coordsize="1376,249">
-            <v:rect id="_x0000_s1179" style="position:absolute;left:9088;top:11331;width:250;height:249" fillcolor="white [3201]" strokecolor="black [3200]" strokeweight=".5pt">
-              <v:shadow color="#868686"/>
-            </v:rect>
-            <v:rect id="_x0000_s1180" style="position:absolute;left:10214;top:11331;width:250;height:249" fillcolor="white [3201]" strokecolor="black [3200]" strokeweight=".5pt">
-              <v:shadow color="#868686"/>
-            </v:rect>
-          </v:group>
-        </w:pict>
-      </w:r>
-      <w:r>
-        <w:rPr>
-          <w:b/>
-          <w:noProof/>
-          <w:lang w:eastAsia="fr-FR"/>
-        </w:rPr>
-        <w:pict>
-          <v:group id="_x0000_s1175" style="position:absolute;margin-left:382.5pt;margin-top:399.95pt;width:68.8pt;height:12.45pt;z-index:251674624" coordorigin="9088,11331" coordsize="1376,249">
-            <v:rect id="_x0000_s1176" style="position:absolute;left:9088;top:11331;width:250;height:249" fillcolor="white [3201]" strokecolor="black [3200]" strokeweight=".5pt">
-              <v:shadow color="#868686"/>
-            </v:rect>
-            <v:rect id="_x0000_s1177" style="position:absolute;left:10214;top:11331;width:250;height:249" fillcolor="white [3201]" strokecolor="black [3200]" strokeweight=".5pt">
-              <v:shadow color="#868686"/>
-            </v:rect>
-          </v:group>
-        </w:pict>
-      </w:r>
-      <w:r>
-        <w:rPr>
-          <w:b/>
-          <w:noProof/>
-          <w:lang w:eastAsia="fr-FR"/>
-        </w:rPr>
-        <w:pict>
-          <v:group id="_x0000_s1165" style="position:absolute;margin-left:382.5pt;margin-top:364.4pt;width:68.8pt;height:12.45pt;z-index:251670528" coordorigin="9088,11331" coordsize="1376,249">
-            <v:rect id="_x0000_s1163" style="position:absolute;left:9088;top:11331;width:250;height:249" fillcolor="white [3201]" strokecolor="black [3200]" strokeweight=".5pt">
-              <v:shadow color="#868686"/>
-            </v:rect>
-            <v:rect id="_x0000_s1164" style="position:absolute;left:10214;top:11331;width:250;height:249" fillcolor="white [3201]" strokecolor="black [3200]" strokeweight=".5pt">
-              <v:shadow color="#868686"/>
-            </v:rect>
-          </v:group>
-        </w:pict>
-      </w:r>
-      <w:r>
-        <w:rPr>
-          <w:b/>
-          <w:noProof/>
-          <w:lang w:eastAsia="fr-FR"/>
-        </w:rPr>
-        <w:pict>
-          <v:rect id="_x0000_s1154" style="position:absolute;margin-left:-2.25pt;margin-top:39.45pt;width:470.9pt;height:606.25pt;z-index:251661312;mso-wrap-distance-left:9pt;mso-wrap-distance-top:0;mso-wrap-distance-right:9pt;mso-wrap-distance-bottom:0;mso-width-relative:page;mso-height-relative:page;mso-position-horizontal-col-start:0;mso-width-col-span:0;v-text-anchor:top" filled="f" fillcolor="white [3201]" strokecolor="black [3200]" strokeweight="2.5pt">
+          <v:rect id="_x0000_s1154" style="position:absolute;margin-left:-2.25pt;margin-top:39.45pt;width:470.9pt;height:585.25pt;z-index:251654656;mso-wrap-distance-left:9pt;mso-wrap-distance-top:0;mso-wrap-distance-right:9pt;mso-wrap-distance-bottom:0;mso-width-relative:page;mso-height-relative:page;mso-position-horizontal-col-start:0;mso-width-col-span:0;v-text-anchor:top" filled="f" fillcolor="white [3201]" strokecolor="black [3200]" strokeweight="2.5pt">
             <v:shadow color="#868686"/>
             <v:textbox style="mso-next-textbox:#_x0000_s1154">
               <w:txbxContent>
@@ -8843,13 +9039,7 @@
                   </w:r>
                   <w:r>
                     <w:tab/>
-                    <w:t xml:space="preserve">         </w:t>
-                  </w:r>
-                  <w:r>
-                    <w:t xml:space="preserve"> </w:t>
-                  </w:r>
-                  <w:r>
-                    <w:t>Sous la direction de : Dr. Lamis Ghoualmi</w:t>
+                    <w:t xml:space="preserve">          Sous la direction de : Dr. Lamis Ghoualmi</w:t>
                   </w:r>
                 </w:p>
                 <w:p>
@@ -9350,14 +9540,7 @@
                             <w:sz w:val="24"/>
                             <w:szCs w:val="24"/>
                           </w:rPr>
-                          <w:t>’étude</w:t>
-                        </w:r>
-                        <w:r>
-                          <w:rPr>
-                            <w:sz w:val="24"/>
-                            <w:szCs w:val="24"/>
-                          </w:rPr>
-                          <w:t> ?</w:t>
+                          <w:t>’étude ?</w:t>
                         </w:r>
                       </w:p>
                     </w:tc>
@@ -9405,21 +9588,7 @@
                             <w:sz w:val="24"/>
                             <w:szCs w:val="24"/>
                           </w:rPr>
-                          <w:t>: Est-ce-que vous êtes pour la création d’une plateforme de partage de connaissances entre étudiants de la faculté NTICs</w:t>
-                        </w:r>
-                        <w:r>
-                          <w:rPr>
-                            <w:sz w:val="24"/>
-                            <w:szCs w:val="24"/>
-                          </w:rPr>
-                          <w:t xml:space="preserve"> </w:t>
-                        </w:r>
-                        <w:r>
-                          <w:rPr>
-                            <w:sz w:val="24"/>
-                            <w:szCs w:val="24"/>
-                          </w:rPr>
-                          <w:t>?</w:t>
+                          <w:t>: Est-ce-que vous êtes pour la création d’une plateforme de partage de connaissances entre étudiants de la faculté NTICs ?</w:t>
                         </w:r>
                       </w:p>
                     </w:tc>
@@ -9464,21 +9633,7 @@
                             <w:sz w:val="24"/>
                             <w:szCs w:val="24"/>
                           </w:rPr>
-                          <w:t>: Aimeriez-vous partager (des Cours, Résume</w:t>
-                        </w:r>
-                        <w:r>
-                          <w:rPr>
-                            <w:sz w:val="24"/>
-                            <w:szCs w:val="24"/>
-                          </w:rPr>
-                          <w:t xml:space="preserve"> de cours,</w:t>
-                        </w:r>
-                        <w:r>
-                          <w:rPr>
-                            <w:sz w:val="24"/>
-                            <w:szCs w:val="24"/>
-                          </w:rPr>
-                          <w:t xml:space="preserve"> Exercices de TD, des sujets d’interrogation et de contrôles des années précédentes) sur cette plateforme ?</w:t>
+                          <w:t>: Aimeriez-vous partager (des Cours, Résume de cours, Exercices de TD, des sujets d’interrogation et de contrôles des années précédentes) sur cette plateforme ?</w:t>
                         </w:r>
                       </w:p>
                     </w:tc>
@@ -9665,19 +9820,130 @@
       <w:r>
         <w:rPr>
           <w:b/>
-        </w:rPr>
-        <w:t xml:space="preserve">Questionnaire écrit </w:t>
-      </w:r>
-    </w:p>
-    <w:p>
-      <w:r>
-        <w:rPr>
           <w:noProof/>
           <w:lang w:eastAsia="fr-FR"/>
         </w:rPr>
+        <w:pict>
+          <v:group id="_x0000_s1172" style="position:absolute;margin-left:382.5pt;margin-top:562.3pt;width:68.8pt;height:12.45pt;z-index:251657728" coordorigin="9088,11331" coordsize="1376,249">
+            <v:rect id="_x0000_s1173" style="position:absolute;left:9088;top:11331;width:250;height:249" fillcolor="white [3201]" strokecolor="black [3200]" strokeweight=".5pt">
+              <v:shadow color="#868686"/>
+            </v:rect>
+            <v:rect id="_x0000_s1174" style="position:absolute;left:10214;top:11331;width:250;height:249" fillcolor="white [3201]" strokecolor="black [3200]" strokeweight=".5pt">
+              <v:shadow color="#868686"/>
+            </v:rect>
+          </v:group>
+        </w:pict>
+      </w:r>
+      <w:r>
+        <w:rPr>
+          <w:b/>
+          <w:noProof/>
+          <w:lang w:eastAsia="fr-FR"/>
+        </w:rPr>
+        <w:pict>
+          <v:group id="_x0000_s1166" style="position:absolute;margin-left:382.5pt;margin-top:515pt;width:68.8pt;height:12.45pt;z-index:251656704" coordorigin="9088,11331" coordsize="1376,249">
+            <v:rect id="_x0000_s1167" style="position:absolute;left:9088;top:11331;width:250;height:249" fillcolor="white [3201]" strokecolor="black [3200]" strokeweight=".5pt">
+              <v:shadow color="#868686"/>
+            </v:rect>
+            <v:rect id="_x0000_s1168" style="position:absolute;left:10214;top:11331;width:250;height:249" fillcolor="white [3201]" strokecolor="black [3200]" strokeweight=".5pt">
+              <v:shadow color="#868686"/>
+            </v:rect>
+          </v:group>
+        </w:pict>
+      </w:r>
+      <w:r>
+        <w:rPr>
+          <w:b/>
+          <w:noProof/>
+          <w:lang w:eastAsia="fr-FR"/>
+        </w:rPr>
+        <w:pict>
+          <v:group id="_x0000_s1181" style="position:absolute;margin-left:382pt;margin-top:480.25pt;width:68.8pt;height:12.45pt;z-index:251660800" coordorigin="9088,11331" coordsize="1376,249">
+            <v:rect id="_x0000_s1182" style="position:absolute;left:9088;top:11331;width:250;height:249" fillcolor="white [3201]" strokecolor="black [3200]" strokeweight=".5pt">
+              <v:shadow color="#868686"/>
+            </v:rect>
+            <v:rect id="_x0000_s1183" style="position:absolute;left:10214;top:11331;width:250;height:249" fillcolor="white [3201]" strokecolor="black [3200]" strokeweight=".5pt">
+              <v:shadow color="#868686"/>
+            </v:rect>
+          </v:group>
+        </w:pict>
+      </w:r>
+      <w:r>
+        <w:rPr>
+          <w:b/>
+          <w:noProof/>
+          <w:lang w:eastAsia="fr-FR"/>
+        </w:rPr>
+        <w:pict>
+          <v:group id="_x0000_s1178" style="position:absolute;margin-left:382.5pt;margin-top:432.5pt;width:68.8pt;height:12.45pt;z-index:251659776" coordorigin="9088,11331" coordsize="1376,249">
+            <v:rect id="_x0000_s1179" style="position:absolute;left:9088;top:11331;width:250;height:249" fillcolor="white [3201]" strokecolor="black [3200]" strokeweight=".5pt">
+              <v:shadow color="#868686"/>
+            </v:rect>
+            <v:rect id="_x0000_s1180" style="position:absolute;left:10214;top:11331;width:250;height:249" fillcolor="white [3201]" strokecolor="black [3200]" strokeweight=".5pt">
+              <v:shadow color="#868686"/>
+            </v:rect>
+          </v:group>
+        </w:pict>
+      </w:r>
+      <w:r>
+        <w:rPr>
+          <w:b/>
+          <w:noProof/>
+          <w:lang w:eastAsia="fr-FR"/>
+        </w:rPr>
+        <w:pict>
+          <v:group id="_x0000_s1175" style="position:absolute;margin-left:382.5pt;margin-top:399.95pt;width:68.8pt;height:12.45pt;z-index:251658752" coordorigin="9088,11331" coordsize="1376,249">
+            <v:rect id="_x0000_s1176" style="position:absolute;left:9088;top:11331;width:250;height:249" fillcolor="white [3201]" strokecolor="black [3200]" strokeweight=".5pt">
+              <v:shadow color="#868686"/>
+            </v:rect>
+            <v:rect id="_x0000_s1177" style="position:absolute;left:10214;top:11331;width:250;height:249" fillcolor="white [3201]" strokecolor="black [3200]" strokeweight=".5pt">
+              <v:shadow color="#868686"/>
+            </v:rect>
+          </v:group>
+        </w:pict>
+      </w:r>
+      <w:r>
+        <w:rPr>
+          <w:b/>
+          <w:noProof/>
+          <w:lang w:eastAsia="fr-FR"/>
+        </w:rPr>
+        <w:pict>
+          <v:group id="_x0000_s1165" style="position:absolute;margin-left:382.5pt;margin-top:364.4pt;width:68.8pt;height:12.45pt;z-index:251655680" coordorigin="9088,11331" coordsize="1376,249">
+            <v:rect id="_x0000_s1163" style="position:absolute;left:9088;top:11331;width:250;height:249" fillcolor="white [3201]" strokecolor="black [3200]" strokeweight=".5pt">
+              <v:shadow color="#868686"/>
+            </v:rect>
+            <v:rect id="_x0000_s1164" style="position:absolute;left:10214;top:11331;width:250;height:249" fillcolor="white [3201]" strokecolor="black [3200]" strokeweight=".5pt">
+              <v:shadow color="#868686"/>
+            </v:rect>
+          </v:group>
+        </w:pict>
+      </w:r>
+      <w:r>
+        <w:rPr>
+          <w:b/>
+        </w:rPr>
+        <w:t>Questionnaire écrit</w:t>
+      </w:r>
+      <w:r>
+        <w:rPr>
+          <w:b/>
+        </w:rPr>
+        <w:t xml:space="preserve"> : </w:t>
+      </w:r>
+      <w:r>
+        <w:t xml:space="preserve">voici le format écrite de questionnaire </w:t>
+      </w:r>
+    </w:p>
+    <w:p>
+      <w:r>
+        <w:rPr>
+          <w:noProof/>
+          <w:lang w:eastAsia="fr-FR"/>
+        </w:rPr>
         <w:lastRenderedPageBreak/>
         <w:pict>
-          <v:group id="_x0000_s1206" style="position:absolute;left:0;text-align:left;margin-left:160.65pt;margin-top:205.9pt;width:203.4pt;height:15.45pt;z-index:251687936" coordorigin="3253,5026" coordsize="4068,309">
+          <v:group id="_x0000_s1206" style="position:absolute;left:0;text-align:left;margin-left:160.65pt;margin-top:205.9pt;width:203.4pt;height:15.45pt;z-index:251666944" coordorigin="3253,5026" coordsize="4068,309">
             <v:rect id="_x0000_s1203" style="position:absolute;left:3253;top:5026;width:374;height:304;mso-wrap-style:square;mso-width-percent:0;mso-height-percent:0;mso-wrap-distance-left:9pt;mso-wrap-distance-top:0;mso-wrap-distance-right:9pt;mso-wrap-distance-bottom:0;mso-position-vertical-relative:line;mso-width-percent:0;mso-height-percent:0;mso-width-relative:page;mso-height-relative:page;mso-position-horizontal-col-start:0;mso-width-col-span:0;v-text-anchor:top" filled="f" fillcolor="white [3201]" strokecolor="black [3200]" strokeweight=".5pt">
               <v:shadow color="#868686"/>
             </v:rect>
@@ -9696,7 +9962,7 @@
           <w:lang w:eastAsia="fr-FR"/>
         </w:rPr>
         <w:pict>
-          <v:group id="_x0000_s1191" style="position:absolute;left:0;text-align:left;margin-left:388.65pt;margin-top:68.25pt;width:67.4pt;height:13.15pt;z-index:251681792" coordorigin="9166,1620" coordsize="1348,263">
+          <v:group id="_x0000_s1191" style="position:absolute;left:0;text-align:left;margin-left:388.65pt;margin-top:68.25pt;width:67.4pt;height:13.15pt;z-index:251663872" coordorigin="9166,1620" coordsize="1348,263">
             <v:rect id="_x0000_s1192" style="position:absolute;left:9166;top:1620;width:263;height:263;mso-wrap-style:square;mso-width-percent:0;mso-height-percent:0;mso-wrap-distance-left:9pt;mso-wrap-distance-top:0;mso-wrap-distance-right:9pt;mso-wrap-distance-bottom:0;mso-position-vertical-relative:line;mso-width-percent:0;mso-height-percent:0;mso-width-relative:page;mso-height-relative:page;mso-position-horizontal-col-start:0;mso-width-col-span:0;v-text-anchor:top" filled="f" fillcolor="white [3201]" strokecolor="black [3200]" strokeweight=".5pt">
               <v:shadow color="#868686"/>
             </v:rect>
@@ -9712,7 +9978,7 @@
           <w:lang w:eastAsia="fr-FR"/>
         </w:rPr>
         <w:pict>
-          <v:group id="_x0000_s1197" style="position:absolute;left:0;text-align:left;margin-left:386.55pt;margin-top:132.6pt;width:67.4pt;height:13.15pt;z-index:251683840" coordorigin="9166,1620" coordsize="1348,263">
+          <v:group id="_x0000_s1197" style="position:absolute;left:0;text-align:left;margin-left:386.55pt;margin-top:132.6pt;width:67.4pt;height:13.15pt;z-index:251665920" coordorigin="9166,1620" coordsize="1348,263">
             <v:rect id="_x0000_s1198" style="position:absolute;left:9166;top:1620;width:263;height:263;mso-wrap-style:square;mso-width-percent:0;mso-height-percent:0;mso-wrap-distance-left:9pt;mso-wrap-distance-top:0;mso-wrap-distance-right:9pt;mso-wrap-distance-bottom:0;mso-position-vertical-relative:line;mso-width-percent:0;mso-height-percent:0;mso-width-relative:page;mso-height-relative:page;mso-position-horizontal-col-start:0;mso-width-col-span:0;v-text-anchor:top" filled="f" fillcolor="white [3201]" strokecolor="black [3200]" strokeweight=".5pt">
               <v:shadow color="#868686"/>
             </v:rect>
@@ -9728,7 +9994,7 @@
           <w:lang w:eastAsia="fr-FR"/>
         </w:rPr>
         <w:pict>
-          <v:group id="_x0000_s1194" style="position:absolute;left:0;text-align:left;margin-left:387.95pt;margin-top:102.15pt;width:67.4pt;height:13.15pt;z-index:251682816" coordorigin="9166,1620" coordsize="1348,263">
+          <v:group id="_x0000_s1194" style="position:absolute;left:0;text-align:left;margin-left:387.95pt;margin-top:102.15pt;width:67.4pt;height:13.15pt;z-index:251664896" coordorigin="9166,1620" coordsize="1348,263">
             <v:rect id="_x0000_s1195" style="position:absolute;left:9166;top:1620;width:263;height:263;mso-wrap-style:square;mso-width-percent:0;mso-height-percent:0;mso-wrap-distance-left:9pt;mso-wrap-distance-top:0;mso-wrap-distance-right:9pt;mso-wrap-distance-bottom:0;mso-position-vertical-relative:line;mso-width-percent:0;mso-height-percent:0;mso-width-relative:page;mso-height-relative:page;mso-position-horizontal-col-start:0;mso-width-col-span:0;v-text-anchor:top" filled="f" fillcolor="white [3201]" strokecolor="black [3200]" strokeweight=".5pt">
               <v:shadow color="#868686"/>
             </v:rect>
@@ -9744,7 +10010,7 @@
           <w:lang w:eastAsia="fr-FR"/>
         </w:rPr>
         <w:pict>
-          <v:group id="_x0000_s1190" style="position:absolute;left:0;text-align:left;margin-left:388.4pt;margin-top:28.6pt;width:67.4pt;height:13.15pt;z-index:251680768" coordorigin="9166,1620" coordsize="1348,263">
+          <v:group id="_x0000_s1190" style="position:absolute;left:0;text-align:left;margin-left:388.4pt;margin-top:28.6pt;width:67.4pt;height:13.15pt;z-index:251662848" coordorigin="9166,1620" coordsize="1348,263">
             <v:rect id="_x0000_s1188" style="position:absolute;left:9166;top:1620;width:263;height:263;mso-wrap-style:square;mso-width-percent:0;mso-height-percent:0;mso-wrap-distance-left:9pt;mso-wrap-distance-top:0;mso-wrap-distance-right:9pt;mso-wrap-distance-bottom:0;mso-position-vertical-relative:line;mso-width-percent:0;mso-height-percent:0;mso-width-relative:page;mso-height-relative:page;mso-position-horizontal-col-start:0;mso-width-col-span:0;v-text-anchor:top" filled="f" fillcolor="white [3201]" strokecolor="black [3200]" strokeweight=".5pt">
               <v:shadow color="#868686"/>
             </v:rect>
@@ -9760,7 +10026,7 @@
           <w:lang w:eastAsia="fr-FR"/>
         </w:rPr>
         <w:pict>
-          <v:rect id="_x0000_s1187" style="position:absolute;left:0;text-align:left;margin-left:1.5pt;margin-top:2.9pt;width:479.05pt;height:478.4pt;z-index:251677696" filled="f" fillcolor="white [3201]" strokecolor="black [3200]" strokeweight="2.5pt">
+          <v:rect id="_x0000_s1187" style="position:absolute;left:0;text-align:left;margin-left:1.5pt;margin-top:2.9pt;width:479.05pt;height:478.4pt;z-index:251661824" filled="f" fillcolor="white [3201]" strokecolor="black [3200]" strokeweight="2.5pt">
             <v:shadow color="#868686"/>
             <v:textbox style="mso-next-textbox:#_x0000_s1187">
               <w:txbxContent>
@@ -9806,21 +10072,7 @@
                             <w:sz w:val="24"/>
                             <w:szCs w:val="24"/>
                           </w:rPr>
-                          <w:t xml:space="preserve">: Soutenez-vous l’idée d’avoir un espace pour les </w:t>
-                        </w:r>
-                        <w:r>
-                          <w:rPr>
-                            <w:sz w:val="24"/>
-                            <w:szCs w:val="24"/>
-                          </w:rPr>
-                          <w:t>clubs scientifiques</w:t>
-                        </w:r>
-                        <w:r>
-                          <w:rPr>
-                            <w:sz w:val="24"/>
-                            <w:szCs w:val="24"/>
-                          </w:rPr>
-                          <w:t xml:space="preserve"> de la faculté NTICs pour mettre en avant leurs activités ?</w:t>
+                          <w:t>: Soutenez-vous l’idée d’avoir un espace pour les clubs scientifiques de la faculté NTICs pour mettre en avant leurs activités ?</w:t>
                         </w:r>
                       </w:p>
                     </w:tc>
@@ -10030,31 +10282,7 @@
                           <w:ind w:firstLine="0"/>
                         </w:pPr>
                         <w:r>
-                          <w:t xml:space="preserve">     </w:t>
-                        </w:r>
-                        <w:r>
-                          <w:t xml:space="preserve">                    </w:t>
-                        </w:r>
-                        <w:r>
-                          <w:t xml:space="preserve"> </w:t>
-                        </w:r>
-                        <w:r>
-                          <w:t>Module</w:t>
-                        </w:r>
-                        <w:r>
-                          <w:t xml:space="preserve">             </w:t>
-                        </w:r>
-                        <w:r>
-                          <w:t>Spécialité</w:t>
-                        </w:r>
-                        <w:r>
-                          <w:t xml:space="preserve">              </w:t>
-                        </w:r>
-                        <w:r>
-                          <w:t>Année</w:t>
-                        </w:r>
-                        <w:r>
-                          <w:t xml:space="preserve"> </w:t>
+                          <w:t xml:space="preserve">                          Module             Spécialité              Année </w:t>
                         </w:r>
                       </w:p>
                     </w:tc>
@@ -10073,13 +10301,7 @@
                     <w:rPr>
                       <w:b/>
                     </w:rPr>
-                    <w:t>Commentaires</w:t>
-                  </w:r>
-                  <w:r>
-                    <w:rPr>
-                      <w:b/>
-                    </w:rPr>
-                    <w:t> :</w:t>
+                    <w:t>Commentaires :</w:t>
                   </w:r>
                 </w:p>
                 <w:p>
@@ -10091,25 +10313,7 @@
                     <w:rPr>
                       <w:b/>
                     </w:rPr>
-                    <w:t xml:space="preserve">………………… </w:t>
-                  </w:r>
-                  <w:r>
-                    <w:rPr>
-                      <w:b/>
-                    </w:rPr>
-                    <w:t>…………………</w:t>
-                  </w:r>
-                  <w:r>
-                    <w:rPr>
-                      <w:b/>
-                    </w:rPr>
-                    <w:t xml:space="preserve"> </w:t>
-                  </w:r>
-                  <w:r>
-                    <w:rPr>
-                      <w:b/>
-                    </w:rPr>
-                    <w:t>…………………</w:t>
+                    <w:t>………………… ………………… …………………</w:t>
                   </w:r>
                   <w:r>
                     <w:t xml:space="preserve"> </w:t>
@@ -10357,9 +10561,6 @@
       <w:pPr>
         <w:ind w:firstLine="0"/>
         <w:jc w:val="both"/>
-        <w:rPr>
-          <w:b/>
-        </w:rPr>
       </w:pPr>
       <w:r>
         <w:rPr>
@@ -10369,7 +10570,7 @@
         </w:rPr>
         <w:lastRenderedPageBreak/>
         <w:drawing>
-          <wp:anchor distT="0" distB="0" distL="114300" distR="114300" simplePos="0" relativeHeight="251660800" behindDoc="0" locked="0" layoutInCell="1" allowOverlap="1" wp14:anchorId="3BE81325" wp14:editId="51334649">
+          <wp:anchor distT="0" distB="0" distL="114300" distR="114300" simplePos="0" relativeHeight="251653120" behindDoc="0" locked="0" layoutInCell="1" allowOverlap="1" wp14:anchorId="3BE81325" wp14:editId="51334649">
             <wp:simplePos x="0" y="0"/>
             <wp:positionH relativeFrom="column">
               <wp:posOffset>-87923</wp:posOffset>
@@ -10424,6 +10625,21 @@
         </w:rPr>
         <w:t>Questionnaire en ligne</w:t>
       </w:r>
+      <w:r>
+        <w:rPr>
+          <w:b/>
+        </w:rPr>
+        <w:t xml:space="preserve"> : </w:t>
+      </w:r>
+      <w:r>
+        <w:t xml:space="preserve">voici des captures </w:t>
+      </w:r>
+      <w:r>
+        <w:t>du</w:t>
+      </w:r>
+      <w:r>
+        <w:t xml:space="preserve"> questionnaire en ligne</w:t>
+      </w:r>
     </w:p>
     <w:p/>
     <w:p/>
@@ -10436,7 +10652,7 @@
         </w:rPr>
         <w:lastRenderedPageBreak/>
         <w:drawing>
-          <wp:anchor distT="0" distB="0" distL="114300" distR="114300" simplePos="0" relativeHeight="251661824" behindDoc="0" locked="0" layoutInCell="1" allowOverlap="1">
+          <wp:anchor distT="0" distB="0" distL="114300" distR="114300" simplePos="0" relativeHeight="251655168" behindDoc="0" locked="0" layoutInCell="1" allowOverlap="1">
             <wp:simplePos x="0" y="0"/>
             <wp:positionH relativeFrom="column">
               <wp:posOffset>-87923</wp:posOffset>
@@ -10498,7 +10714,7 @@
         </w:rPr>
         <w:lastRenderedPageBreak/>
         <w:drawing>
-          <wp:anchor distT="0" distB="0" distL="114300" distR="114300" simplePos="0" relativeHeight="251664896" behindDoc="0" locked="0" layoutInCell="1" allowOverlap="1">
+          <wp:anchor distT="0" distB="0" distL="114300" distR="114300" simplePos="0" relativeHeight="251659264" behindDoc="0" locked="0" layoutInCell="1" allowOverlap="1">
             <wp:simplePos x="0" y="0"/>
             <wp:positionH relativeFrom="column">
               <wp:posOffset>-87923</wp:posOffset>
@@ -10560,7 +10776,7 @@
           <w:lang w:eastAsia="fr-FR"/>
         </w:rPr>
         <w:drawing>
-          <wp:anchor distT="0" distB="0" distL="114300" distR="114300" simplePos="0" relativeHeight="251666944" behindDoc="0" locked="0" layoutInCell="1" allowOverlap="1">
+          <wp:anchor distT="0" distB="0" distL="114300" distR="114300" simplePos="0" relativeHeight="251662336" behindDoc="0" locked="0" layoutInCell="1" allowOverlap="1">
             <wp:simplePos x="0" y="0"/>
             <wp:positionH relativeFrom="column">
               <wp:posOffset>0</wp:posOffset>
@@ -10617,7 +10833,7 @@
         <w:spacing w:line="360" w:lineRule="auto"/>
         <w:jc w:val="both"/>
       </w:pPr>
-      <w:bookmarkStart w:id="35" w:name="_Toc507065403"/>
+      <w:bookmarkStart w:id="35" w:name="_Toc507308766"/>
       <w:r>
         <w:lastRenderedPageBreak/>
         <w:t xml:space="preserve">Résulta du </w:t>
@@ -10651,48 +10867,31 @@
         <w:pStyle w:val="10"/>
         <w:spacing w:line="360" w:lineRule="auto"/>
         <w:jc w:val="both"/>
-      </w:pPr>
-      <w:bookmarkStart w:id="36" w:name="_Toc507065404"/>
-      <w:r>
         <w:rPr>
           <w:rStyle w:val="shorttext"/>
         </w:rPr>
+      </w:pPr>
+      <w:bookmarkStart w:id="36" w:name="_Toc507308767"/>
+      <w:r>
+        <w:rPr>
+          <w:rStyle w:val="shorttext"/>
+        </w:rPr>
         <w:t>Solutions proposées</w:t>
       </w:r>
       <w:bookmarkEnd w:id="36"/>
     </w:p>
     <w:p>
-      <w:pPr>
-        <w:spacing w:line="360" w:lineRule="auto"/>
-        <w:jc w:val="both"/>
-      </w:pPr>
-      <w:r>
-        <w:t xml:space="preserve">Dans cette section, nous présenterons les besoins extraits </w:t>
-      </w:r>
-      <w:r>
-        <w:t>du questionnaire précédent</w:t>
-      </w:r>
-    </w:p>
-    <w:p>
-      <w:pPr>
-        <w:ind w:firstLine="0"/>
-        <w:rPr>
-          <w:b/>
-        </w:rPr>
-      </w:pPr>
-      <w:r>
-        <w:rPr>
-          <w:b/>
-        </w:rPr>
-        <w:t>Les besoin fonctionnel</w:t>
-      </w:r>
-      <w:r>
-        <w:rPr>
-          <w:b/>
-        </w:rPr>
-        <w:t> :</w:t>
-      </w:r>
-    </w:p>
+      <w:r>
+        <w:t>En</w:t>
+      </w:r>
+      <w:r>
+        <w:t xml:space="preserve"> fonction des résultats du questionnaire</w:t>
+      </w:r>
+      <w:r>
+        <w:t>, nous proposons les solutions suivantes :</w:t>
+      </w:r>
+    </w:p>
+    <w:p/>
     <w:p>
       <w:pPr>
         <w:pStyle w:val="af4"/>
@@ -10710,19 +10909,7 @@
         <w:rPr>
           <w:rStyle w:val="shorttext"/>
         </w:rPr>
-        <w:t>Partager</w:t>
-      </w:r>
-      <w:r>
-        <w:rPr>
-          <w:rStyle w:val="shorttext"/>
-        </w:rPr>
-        <w:t xml:space="preserve"> les cours, exercices et contrôles ... etc</w:t>
-      </w:r>
-      <w:r>
-        <w:rPr>
-          <w:rStyle w:val="shorttext"/>
-        </w:rPr>
-        <w:t>.</w:t>
+        <w:t>Partager les cours, exercices et contrôles ... etc.</w:t>
       </w:r>
     </w:p>
     <w:p>
@@ -10736,22 +10923,7 @@
         <w:jc w:val="both"/>
       </w:pPr>
       <w:r>
-        <w:t>P</w:t>
-      </w:r>
-      <w:r>
-        <w:t>artager des mémoires de</w:t>
-      </w:r>
-      <w:r>
-        <w:t>s</w:t>
-      </w:r>
-      <w:r>
-        <w:t xml:space="preserve"> projet</w:t>
-      </w:r>
-      <w:r>
-        <w:t>s</w:t>
-      </w:r>
-      <w:r>
-        <w:t xml:space="preserve"> de fin d’´études mémoires de master et de licence</w:t>
+        <w:t>Partager des mémoires des projets de fin d’´études mémoires de master et de licence</w:t>
       </w:r>
       <w:r>
         <w:t>.</w:t>
@@ -10768,10 +10940,7 @@
         <w:jc w:val="both"/>
       </w:pPr>
       <w:r>
-        <w:t>D</w:t>
-      </w:r>
-      <w:r>
-        <w:t>emander des avis ou bien demander de l’aide concernant un sujet</w:t>
+        <w:t>Demander des avis ou bien demander de l’aide concernant un sujet</w:t>
       </w:r>
       <w:r>
         <w:t>.</w:t>
@@ -10788,13 +10957,7 @@
         <w:jc w:val="both"/>
       </w:pPr>
       <w:r>
-        <w:t>E</w:t>
-      </w:r>
-      <w:r>
-        <w:t>changer et communiquer avec l’ensemble de la communauté étudiant de la faculté</w:t>
-      </w:r>
-      <w:r>
-        <w:t>.</w:t>
+        <w:t>Echanger et communiquer avec l’ensemble de la communauté étudiant de la faculté.</w:t>
       </w:r>
     </w:p>
     <w:p>
@@ -10834,7 +10997,7 @@
         <w:spacing w:line="360" w:lineRule="auto"/>
         <w:jc w:val="both"/>
       </w:pPr>
-      <w:bookmarkStart w:id="37" w:name="_Toc507065405"/>
+      <w:bookmarkStart w:id="37" w:name="_Toc507308768"/>
       <w:r>
         <w:t>Conclusion</w:t>
       </w:r>
@@ -10843,39 +11006,20 @@
     <w:p>
       <w:pPr>
         <w:spacing w:line="360" w:lineRule="auto"/>
-        <w:jc w:val="both"/>
-      </w:pPr>
-      <w:r>
-        <w:t>Dans ce chapitre, nous avons étudié le cas de l'e-learning et nous avons prouvé qu'il s'agit d'une plate-forme d'administration-étudiant et non d'étudiants-étudiants. Ensuite, nous avons présenté le résultat de notre questionnaire pour les étudiants de la faculté. Enfin, nous avons extrait les besoins en utilisant les résultats précédents.</w:t>
-      </w:r>
-    </w:p>
-    <w:p>
-      <w:pPr>
-        <w:spacing w:line="360" w:lineRule="auto"/>
-        <w:jc w:val="both"/>
-      </w:pPr>
-      <w:r>
-        <w:t>Dans le prochain chapitre, nous utiliserons le processus un</w:t>
-      </w:r>
-      <w:r>
-        <w:t>ifié pour modéliser notre plate</w:t>
-      </w:r>
-      <w:r>
-        <w:t>forme.</w:t>
-      </w:r>
-    </w:p>
-    <w:p>
-      <w:pPr>
-        <w:spacing w:line="360" w:lineRule="auto"/>
-        <w:jc w:val="both"/>
-      </w:pPr>
-    </w:p>
-    <w:p>
-      <w:pPr>
-        <w:spacing w:line="360" w:lineRule="auto"/>
-        <w:jc w:val="both"/>
-      </w:pPr>
-    </w:p>
+      </w:pPr>
+      <w:r>
+        <w:t>Dans ce chapitre, nous avons présenté l’étude préliminaire ainsi que la de notre étude de cas qui est le site de l’université Abdelhamid-Mehri Constantine 2. Ensuite nous avons étudié les besoins des étudiants de la faculté par le biais du sondage qui a était fait au sein de la faculté NTIC. En dernier lieu, nous avons présente des solutions dans le but de faciliter l’échange entre étudiants et d’accroitre le taux de réussite des étudiants de la faculté NTIC.</w:t>
+      </w:r>
+    </w:p>
+    <w:p>
+      <w:pPr>
+        <w:spacing w:line="360" w:lineRule="auto"/>
+      </w:pPr>
+      <w:r>
+        <w:t>Dans le prochain chapitre, nous allons élaborer le cahier de charge de notre projet ainsi que la conception de ce dernier en utilisant le processus unifié.</w:t>
+      </w:r>
+    </w:p>
+    <w:p/>
     <w:p>
       <w:pPr>
         <w:spacing w:line="360" w:lineRule="auto"/>
@@ -10887,19 +11031,14 @@
         <w:spacing w:line="360" w:lineRule="auto"/>
         <w:ind w:firstLine="0"/>
         <w:jc w:val="both"/>
-      </w:pPr>
-    </w:p>
-    <w:p>
-      <w:pPr>
-        <w:spacing w:line="360" w:lineRule="auto"/>
-        <w:ind w:firstLine="0"/>
-        <w:jc w:val="both"/>
         <w:rPr>
           <w:rtl/>
         </w:rPr>
       </w:pPr>
-    </w:p>
-    <w:bookmarkStart w:id="38" w:name="_Toc507065406" w:displacedByCustomXml="next"/>
+      <w:bookmarkStart w:id="38" w:name="_GoBack"/>
+      <w:bookmarkEnd w:id="38"/>
+    </w:p>
+    <w:bookmarkStart w:id="39" w:name="_Toc507308769" w:displacedByCustomXml="next"/>
     <w:sdt>
       <w:sdtPr>
         <w:rPr>
@@ -10946,7 +11085,7 @@
             </w:rPr>
             <w:t>Références</w:t>
           </w:r>
-          <w:bookmarkEnd w:id="38"/>
+          <w:bookmarkEnd w:id="39"/>
         </w:p>
         <w:p>
           <w:pPr>
@@ -11354,7 +11493,7 @@
                   <w:noProof/>
                   <w:lang w:val="ar-SA"/>
                 </w:rPr>
-                <w:t>24</w:t>
+                <w:t>27</w:t>
               </w:r>
               <w:r>
                 <w:rPr>
@@ -11440,6 +11579,9 @@
   <w:p>
     <w:pPr>
       <w:jc w:val="right"/>
+      <w:rPr>
+        <w:lang w:val="en-US"/>
+      </w:rPr>
     </w:pPr>
     <w:r>
       <w:t xml:space="preserve">  C</w:t>
@@ -11448,7 +11590,13 @@
       <w:t>hapitre</w:t>
     </w:r>
     <w:r>
-      <w:t xml:space="preserve"> 01 : </w:t>
+      <w:t> 0</w:t>
+    </w:r>
+    <w:r>
+      <w:t>1</w:t>
+    </w:r>
+    <w:r>
+      <w:t xml:space="preserve"> : </w:t>
     </w:r>
     <w:r>
       <w:t>Présentation du projet</w:t>
@@ -11462,31 +11610,18 @@
   <w:p>
     <w:pPr>
       <w:jc w:val="right"/>
-    </w:pPr>
-  </w:p>
-</w:hdr>
-</file>
-
-<file path=word/header5.xml><?xml version="1.0" encoding="utf-8"?>
-<w:hdr xmlns:wpc="http://schemas.microsoft.com/office/word/2010/wordprocessingCanvas" xmlns:mc="http://schemas.openxmlformats.org/markup-compatibility/2006" xmlns:o="urn:schemas-microsoft-com:office:office" xmlns:r="http://schemas.openxmlformats.org/officeDocument/2006/relationships" xmlns:m="http://schemas.openxmlformats.org/officeDocument/2006/math" xmlns:v="urn:schemas-microsoft-com:vml" xmlns:wp14="http://schemas.microsoft.com/office/word/2010/wordprocessingDrawing" xmlns:wp="http://schemas.openxmlformats.org/drawingml/2006/wordprocessingDrawing" xmlns:w10="urn:schemas-microsoft-com:office:word" xmlns:w="http://schemas.openxmlformats.org/wordprocessingml/2006/main" xmlns:w14="http://schemas.microsoft.com/office/word/2010/wordml" xmlns:w15="http://schemas.microsoft.com/office/word/2012/wordml" xmlns:wpg="http://schemas.microsoft.com/office/word/2010/wordprocessingGroup" xmlns:wpi="http://schemas.microsoft.com/office/word/2010/wordprocessingInk" xmlns:wne="http://schemas.microsoft.com/office/word/2006/wordml" xmlns:wps="http://schemas.microsoft.com/office/word/2010/wordprocessingShape" mc:Ignorable="w14 w15 wp14">
-  <w:p>
-    <w:pPr>
-      <w:jc w:val="right"/>
       <w:rPr>
         <w:lang w:val="en-US"/>
       </w:rPr>
     </w:pPr>
     <w:r>
-      <w:t xml:space="preserve">  C</w:t>
+      <w:t xml:space="preserve">  Chapitre 02 : </w:t>
     </w:r>
     <w:r>
-      <w:t>hapitre</w:t>
-    </w:r>
-    <w:r>
-      <w:t xml:space="preserve"> 02 : </w:t>
-    </w:r>
-    <w:r>
-      <w:t>Expression des besoins</w:t>
+      <w:rPr>
+        <w:bCs/>
+      </w:rPr>
+      <w:t>Etude préliminaire et spécification des besoins</w:t>
     </w:r>
   </w:p>
 </w:hdr>
@@ -15033,6 +15168,119 @@
     </w:lvl>
   </w:abstractNum>
   <w:abstractNum w:abstractNumId="34">
+    <w:nsid w:val="745E783B"/>
+    <w:multiLevelType w:val="hybridMultilevel"/>
+    <w:tmpl w:val="BEC05D7C"/>
+    <w:lvl w:ilvl="0" w:tplc="0409000D">
+      <w:start w:val="1"/>
+      <w:numFmt w:val="bullet"/>
+      <w:lvlText w:val=""/>
+      <w:lvlJc w:val="left"/>
+      <w:pPr>
+        <w:ind w:left="630" w:hanging="360"/>
+      </w:pPr>
+      <w:rPr>
+        <w:rFonts w:ascii="Wingdings" w:hAnsi="Wingdings" w:hint="default"/>
+      </w:rPr>
+    </w:lvl>
+    <w:lvl w:ilvl="1" w:tplc="040C0003" w:tentative="1">
+      <w:start w:val="1"/>
+      <w:numFmt w:val="bullet"/>
+      <w:lvlText w:val="o"/>
+      <w:lvlJc w:val="left"/>
+      <w:pPr>
+        <w:ind w:left="1350" w:hanging="360"/>
+      </w:pPr>
+      <w:rPr>
+        <w:rFonts w:ascii="Courier New" w:hAnsi="Courier New" w:cs="Courier New" w:hint="default"/>
+      </w:rPr>
+    </w:lvl>
+    <w:lvl w:ilvl="2" w:tplc="040C0005" w:tentative="1">
+      <w:start w:val="1"/>
+      <w:numFmt w:val="bullet"/>
+      <w:lvlText w:val=""/>
+      <w:lvlJc w:val="left"/>
+      <w:pPr>
+        <w:ind w:left="2070" w:hanging="360"/>
+      </w:pPr>
+      <w:rPr>
+        <w:rFonts w:ascii="Wingdings" w:hAnsi="Wingdings" w:hint="default"/>
+      </w:rPr>
+    </w:lvl>
+    <w:lvl w:ilvl="3" w:tplc="040C0001" w:tentative="1">
+      <w:start w:val="1"/>
+      <w:numFmt w:val="bullet"/>
+      <w:lvlText w:val=""/>
+      <w:lvlJc w:val="left"/>
+      <w:pPr>
+        <w:ind w:left="2790" w:hanging="360"/>
+      </w:pPr>
+      <w:rPr>
+        <w:rFonts w:ascii="Symbol" w:hAnsi="Symbol" w:hint="default"/>
+      </w:rPr>
+    </w:lvl>
+    <w:lvl w:ilvl="4" w:tplc="040C0003" w:tentative="1">
+      <w:start w:val="1"/>
+      <w:numFmt w:val="bullet"/>
+      <w:lvlText w:val="o"/>
+      <w:lvlJc w:val="left"/>
+      <w:pPr>
+        <w:ind w:left="3510" w:hanging="360"/>
+      </w:pPr>
+      <w:rPr>
+        <w:rFonts w:ascii="Courier New" w:hAnsi="Courier New" w:cs="Courier New" w:hint="default"/>
+      </w:rPr>
+    </w:lvl>
+    <w:lvl w:ilvl="5" w:tplc="040C0005" w:tentative="1">
+      <w:start w:val="1"/>
+      <w:numFmt w:val="bullet"/>
+      <w:lvlText w:val=""/>
+      <w:lvlJc w:val="left"/>
+      <w:pPr>
+        <w:ind w:left="4230" w:hanging="360"/>
+      </w:pPr>
+      <w:rPr>
+        <w:rFonts w:ascii="Wingdings" w:hAnsi="Wingdings" w:hint="default"/>
+      </w:rPr>
+    </w:lvl>
+    <w:lvl w:ilvl="6" w:tplc="040C0001" w:tentative="1">
+      <w:start w:val="1"/>
+      <w:numFmt w:val="bullet"/>
+      <w:lvlText w:val=""/>
+      <w:lvlJc w:val="left"/>
+      <w:pPr>
+        <w:ind w:left="4950" w:hanging="360"/>
+      </w:pPr>
+      <w:rPr>
+        <w:rFonts w:ascii="Symbol" w:hAnsi="Symbol" w:hint="default"/>
+      </w:rPr>
+    </w:lvl>
+    <w:lvl w:ilvl="7" w:tplc="040C0003" w:tentative="1">
+      <w:start w:val="1"/>
+      <w:numFmt w:val="bullet"/>
+      <w:lvlText w:val="o"/>
+      <w:lvlJc w:val="left"/>
+      <w:pPr>
+        <w:ind w:left="5670" w:hanging="360"/>
+      </w:pPr>
+      <w:rPr>
+        <w:rFonts w:ascii="Courier New" w:hAnsi="Courier New" w:cs="Courier New" w:hint="default"/>
+      </w:rPr>
+    </w:lvl>
+    <w:lvl w:ilvl="8" w:tplc="040C0005" w:tentative="1">
+      <w:start w:val="1"/>
+      <w:numFmt w:val="bullet"/>
+      <w:lvlText w:val=""/>
+      <w:lvlJc w:val="left"/>
+      <w:pPr>
+        <w:ind w:left="6390" w:hanging="360"/>
+      </w:pPr>
+      <w:rPr>
+        <w:rFonts w:ascii="Wingdings" w:hAnsi="Wingdings" w:hint="default"/>
+      </w:rPr>
+    </w:lvl>
+  </w:abstractNum>
+  <w:abstractNum w:abstractNumId="35">
     <w:nsid w:val="767F4A4D"/>
     <w:multiLevelType w:val="hybridMultilevel"/>
     <w:tmpl w:val="85103852"/>
@@ -15145,7 +15393,7 @@
       </w:rPr>
     </w:lvl>
   </w:abstractNum>
-  <w:abstractNum w:abstractNumId="35">
+  <w:abstractNum w:abstractNumId="36">
     <w:nsid w:val="788D7A4C"/>
     <w:multiLevelType w:val="hybridMultilevel"/>
     <w:tmpl w:val="7D360D0A"/>
@@ -15258,7 +15506,7 @@
       </w:rPr>
     </w:lvl>
   </w:abstractNum>
-  <w:abstractNum w:abstractNumId="36">
+  <w:abstractNum w:abstractNumId="37">
     <w:nsid w:val="7BEF52C6"/>
     <w:multiLevelType w:val="multilevel"/>
     <w:tmpl w:val="CBFC250E"/>
@@ -15423,7 +15671,7 @@
     <w:abstractNumId w:val="19"/>
   </w:num>
   <w:num w:numId="18">
-    <w:abstractNumId w:val="34"/>
+    <w:abstractNumId w:val="35"/>
   </w:num>
   <w:num w:numId="19">
     <w:abstractNumId w:val="23"/>
@@ -15688,19 +15936,22 @@
     <w:abstractNumId w:val="24"/>
   </w:num>
   <w:num w:numId="37">
-    <w:abstractNumId w:val="36"/>
+    <w:abstractNumId w:val="37"/>
   </w:num>
   <w:num w:numId="38">
     <w:abstractNumId w:val="26"/>
   </w:num>
   <w:num w:numId="39">
-    <w:abstractNumId w:val="35"/>
+    <w:abstractNumId w:val="36"/>
   </w:num>
   <w:num w:numId="40">
     <w:abstractNumId w:val="15"/>
   </w:num>
   <w:num w:numId="41">
     <w:abstractNumId w:val="2"/>
+  </w:num>
+  <w:num w:numId="42">
+    <w:abstractNumId w:val="34"/>
   </w:num>
 </w:numbering>
 </file>
@@ -17058,6 +17309,11 @@
       </w:tblCellMar>
     </w:tblPr>
   </w:style>
+  <w:style w:type="character" w:customStyle="1" w:styleId="gt-baf-word-clickable">
+    <w:name w:val="gt-baf-word-clickable"/>
+    <w:basedOn w:val="a0"/>
+    <w:rsid w:val="009D28B0"/>
+  </w:style>
 </w:styles>
 </file>
 
@@ -17415,7 +17671,7 @@
 </file>
 
 <file path=customXml/itemProps1.xml><?xml version="1.0" encoding="utf-8"?>
-<ds:datastoreItem xmlns:ds="http://schemas.openxmlformats.org/officeDocument/2006/customXml" ds:itemID="{F750F3E4-3405-4546-9462-EDA797A5F744}">
+<ds:datastoreItem xmlns:ds="http://schemas.openxmlformats.org/officeDocument/2006/customXml" ds:itemID="{BAB3F545-CA68-4D3E-ADFF-D0252347903B}">
   <ds:schemaRefs>
     <ds:schemaRef ds:uri="http://schemas.openxmlformats.org/officeDocument/2006/bibliography"/>
   </ds:schemaRefs>

</xml_diff>